<commit_message>
put and delete method for categories
</commit_message>
<xml_diff>
--- a/P4 MVP Submission.docx
+++ b/P4 MVP Submission.docx
@@ -125,6 +125,7 @@
                                     <w:dataBinding w:prefixMappings="xmlns:ns0='http://purl.org/dc/elements/1.1/' xmlns:ns1='http://schemas.openxmlformats.org/package/2006/metadata/core-properties' " w:xpath="/ns1:coreProperties[1]/ns0:title[1]" w:storeItemID="{6C3C8BC8-F283-45AE-878A-BAB7291924A1}"/>
                                     <w:text/>
                                   </w:sdtPr>
+                                  <w:sdtEndPr/>
                                   <w:sdtContent>
                                     <w:r>
                                       <w:rPr>
@@ -151,6 +152,7 @@
                                   <w:dataBinding w:prefixMappings="xmlns:ns0='http://purl.org/dc/elements/1.1/' xmlns:ns1='http://schemas.openxmlformats.org/package/2006/metadata/core-properties' " w:xpath="/ns1:coreProperties[1]/ns0:subject[1]" w:storeItemID="{6C3C8BC8-F283-45AE-878A-BAB7291924A1}"/>
                                   <w:text/>
                                 </w:sdtPr>
+                                <w:sdtEndPr/>
                                 <w:sdtContent>
                                   <w:p>
                                     <w:pPr>
@@ -189,6 +191,7 @@
                                   <w:dataBinding w:prefixMappings="xmlns:ns0='http://purl.org/dc/elements/1.1/' xmlns:ns1='http://schemas.openxmlformats.org/package/2006/metadata/core-properties' " w:xpath="/ns1:coreProperties[1]/ns0:creator[1]" w:storeItemID="{6C3C8BC8-F283-45AE-878A-BAB7291924A1}"/>
                                   <w:text/>
                                 </w:sdtPr>
+                                <w:sdtEndPr/>
                                 <w:sdtContent>
                                   <w:p>
                                     <w:pPr>
@@ -447,6 +450,7 @@
                                     <w:calendar w:val="gregorian"/>
                                   </w:date>
                                 </w:sdtPr>
+                                <w:sdtEndPr/>
                                 <w:sdtContent>
                                   <w:p>
                                     <w:pPr>
@@ -3460,39 +3464,7 @@
                 <w:color w:val="374041" w:themeColor="accent6" w:themeShade="80"/>
                 <w:lang w:val="en-AU"/>
               </w:rPr>
-              <w:t xml:space="preserve">Get the </w:t>
-            </w:r>
-            <w:r>
-              <w:rPr>
-                <w:rFonts w:eastAsiaTheme="majorEastAsia"/>
-                <w:color w:val="374041" w:themeColor="accent6" w:themeShade="80"/>
-                <w:lang w:val="en-AU"/>
-              </w:rPr>
-              <w:t xml:space="preserve">slug </w:t>
-            </w:r>
-            <w:r>
-              <w:rPr>
-                <w:rFonts w:eastAsiaTheme="majorEastAsia"/>
-                <w:color w:val="374041" w:themeColor="accent6" w:themeShade="80"/>
-                <w:lang w:val="en-AU"/>
-              </w:rPr>
-              <w:t>user</w:t>
-            </w:r>
-            <w:r>
-              <w:rPr>
-                <w:rFonts w:eastAsiaTheme="majorEastAsia"/>
-                <w:color w:val="374041" w:themeColor="accent6" w:themeShade="80"/>
-                <w:lang w:val="en-AU"/>
-              </w:rPr>
-              <w:t>s</w:t>
-            </w:r>
-            <w:r>
-              <w:rPr>
-                <w:rFonts w:eastAsiaTheme="majorEastAsia"/>
-                <w:color w:val="374041" w:themeColor="accent6" w:themeShade="80"/>
-                <w:lang w:val="en-AU"/>
-              </w:rPr>
-              <w:t xml:space="preserve"> profile</w:t>
+              <w:t>Get the slug users profile</w:t>
             </w:r>
           </w:p>
         </w:tc>
@@ -3852,47 +3824,7 @@
                 <w:color w:val="374041" w:themeColor="accent6" w:themeShade="80"/>
                 <w:lang w:val="en-AU"/>
               </w:rPr>
-              <w:t>Updates</w:t>
-            </w:r>
-            <w:r>
-              <w:rPr>
-                <w:rFonts w:eastAsiaTheme="majorEastAsia"/>
-                <w:color w:val="374041" w:themeColor="accent6" w:themeShade="80"/>
-                <w:lang w:val="en-AU"/>
-              </w:rPr>
-              <w:t xml:space="preserve"> the </w:t>
-            </w:r>
-            <w:r>
-              <w:rPr>
-                <w:rFonts w:eastAsiaTheme="majorEastAsia"/>
-                <w:color w:val="374041" w:themeColor="accent6" w:themeShade="80"/>
-                <w:lang w:val="en-AU"/>
-              </w:rPr>
-              <w:t xml:space="preserve">slug </w:t>
-            </w:r>
-            <w:r>
-              <w:rPr>
-                <w:rFonts w:eastAsiaTheme="majorEastAsia"/>
-                <w:color w:val="374041" w:themeColor="accent6" w:themeShade="80"/>
-                <w:lang w:val="en-AU"/>
-              </w:rPr>
-              <w:t>user</w:t>
-            </w:r>
-            <w:r>
-              <w:rPr>
-                <w:rFonts w:eastAsiaTheme="majorEastAsia"/>
-                <w:color w:val="374041" w:themeColor="accent6" w:themeShade="80"/>
-                <w:lang w:val="en-AU"/>
-              </w:rPr>
-              <w:t>s</w:t>
-            </w:r>
-            <w:r>
-              <w:rPr>
-                <w:rFonts w:eastAsiaTheme="majorEastAsia"/>
-                <w:color w:val="374041" w:themeColor="accent6" w:themeShade="80"/>
-                <w:lang w:val="en-AU"/>
-              </w:rPr>
-              <w:t xml:space="preserve"> profile</w:t>
+              <w:t>Updates the slug users profile</w:t>
             </w:r>
           </w:p>
         </w:tc>
@@ -4121,31 +4053,7 @@
                 <w:color w:val="374041" w:themeColor="accent6" w:themeShade="80"/>
                 <w:lang w:val="en-AU"/>
               </w:rPr>
-              <w:t xml:space="preserve">slug </w:t>
-            </w:r>
-            <w:r>
-              <w:rPr>
-                <w:rFonts w:eastAsiaTheme="majorEastAsia"/>
-                <w:color w:val="374041" w:themeColor="accent6" w:themeShade="80"/>
-                <w:lang w:val="en-AU"/>
-              </w:rPr>
-              <w:t>user</w:t>
-            </w:r>
-            <w:r>
-              <w:rPr>
-                <w:rFonts w:eastAsiaTheme="majorEastAsia"/>
-                <w:color w:val="374041" w:themeColor="accent6" w:themeShade="80"/>
-                <w:lang w:val="en-AU"/>
-              </w:rPr>
-              <w:t>s</w:t>
-            </w:r>
-            <w:r>
-              <w:rPr>
-                <w:rFonts w:eastAsiaTheme="majorEastAsia"/>
-                <w:color w:val="374041" w:themeColor="accent6" w:themeShade="80"/>
-                <w:lang w:val="en-AU"/>
-              </w:rPr>
-              <w:t xml:space="preserve"> profile</w:t>
+              <w:t>slug users profile</w:t>
             </w:r>
           </w:p>
         </w:tc>
@@ -4283,8 +4191,14 @@
                 <w:lang w:val="en-AU"/>
               </w:rPr>
             </w:pPr>
-            <w:bookmarkStart w:id="0" w:name="_GoBack"/>
-            <w:bookmarkEnd w:id="0"/>
+            <w:r>
+              <w:rPr>
+                <w:rFonts w:eastAsiaTheme="majorEastAsia"/>
+                <w:color w:val="374041" w:themeColor="accent6" w:themeShade="80"/>
+                <w:lang w:val="en-AU"/>
+              </w:rPr>
+              <w:t>Projects</w:t>
+            </w:r>
           </w:p>
         </w:tc>
         <w:tc>
@@ -4300,6 +4214,14 @@
                 <w:lang w:val="en-AU"/>
               </w:rPr>
             </w:pPr>
+            <w:r>
+              <w:rPr>
+                <w:rFonts w:eastAsiaTheme="majorEastAsia"/>
+                <w:color w:val="374041" w:themeColor="accent6" w:themeShade="80"/>
+                <w:lang w:val="en-AU"/>
+              </w:rPr>
+              <w:t>GET</w:t>
+            </w:r>
           </w:p>
         </w:tc>
         <w:tc>
@@ -4315,6 +4237,30 @@
                 <w:lang w:val="en-AU"/>
               </w:rPr>
             </w:pPr>
+            <w:r>
+              <w:rPr>
+                <w:rFonts w:eastAsiaTheme="majorEastAsia"/>
+                <w:color w:val="374041" w:themeColor="accent6" w:themeShade="80"/>
+                <w:lang w:val="en-AU"/>
+              </w:rPr>
+              <w:t>/</w:t>
+            </w:r>
+            <w:r>
+              <w:rPr>
+                <w:rFonts w:eastAsiaTheme="majorEastAsia"/>
+                <w:color w:val="374041" w:themeColor="accent6" w:themeShade="80"/>
+                <w:lang w:val="en-AU"/>
+              </w:rPr>
+              <w:t>category</w:t>
+            </w:r>
+            <w:r>
+              <w:rPr>
+                <w:rFonts w:eastAsiaTheme="majorEastAsia"/>
+                <w:color w:val="374041" w:themeColor="accent6" w:themeShade="80"/>
+                <w:lang w:val="en-AU"/>
+              </w:rPr>
+              <w:t>/</w:t>
+            </w:r>
           </w:p>
         </w:tc>
         <w:tc>
@@ -4330,6 +4276,30 @@
                 <w:lang w:val="en-AU"/>
               </w:rPr>
             </w:pPr>
+            <w:r>
+              <w:rPr>
+                <w:rFonts w:eastAsiaTheme="majorEastAsia"/>
+                <w:color w:val="374041" w:themeColor="accent6" w:themeShade="80"/>
+                <w:lang w:val="en-AU"/>
+              </w:rPr>
+              <w:t xml:space="preserve">Returns all </w:t>
+            </w:r>
+            <w:r>
+              <w:rPr>
+                <w:rFonts w:eastAsiaTheme="majorEastAsia"/>
+                <w:color w:val="374041" w:themeColor="accent6" w:themeShade="80"/>
+                <w:lang w:val="en-AU"/>
+              </w:rPr>
+              <w:t>categories</w:t>
+            </w:r>
+            <w:r>
+              <w:rPr>
+                <w:rFonts w:eastAsiaTheme="majorEastAsia"/>
+                <w:color w:val="374041" w:themeColor="accent6" w:themeShade="80"/>
+                <w:lang w:val="en-AU"/>
+              </w:rPr>
+              <w:t>.</w:t>
+            </w:r>
           </w:p>
         </w:tc>
         <w:tc>
@@ -4345,6 +4315,14 @@
                 <w:lang w:val="en-AU"/>
               </w:rPr>
             </w:pPr>
+            <w:r>
+              <w:rPr>
+                <w:rFonts w:eastAsiaTheme="majorEastAsia"/>
+                <w:color w:val="374041" w:themeColor="accent6" w:themeShade="80"/>
+                <w:lang w:val="en-AU"/>
+              </w:rPr>
+              <w:t>N/A</w:t>
+            </w:r>
           </w:p>
         </w:tc>
         <w:tc>
@@ -4360,6 +4338,14 @@
                 <w:lang w:val="en-AU"/>
               </w:rPr>
             </w:pPr>
+            <w:r>
+              <w:rPr>
+                <w:rFonts w:eastAsiaTheme="majorEastAsia"/>
+                <w:color w:val="374041" w:themeColor="accent6" w:themeShade="80"/>
+                <w:lang w:val="en-AU"/>
+              </w:rPr>
+              <w:t>200</w:t>
+            </w:r>
           </w:p>
         </w:tc>
         <w:tc>
@@ -4375,6 +4361,14 @@
                 <w:lang w:val="en-AU"/>
               </w:rPr>
             </w:pPr>
+            <w:r>
+              <w:rPr>
+                <w:rFonts w:eastAsiaTheme="majorEastAsia"/>
+                <w:color w:val="374041" w:themeColor="accent6" w:themeShade="80"/>
+                <w:lang w:val="en-AU"/>
+              </w:rPr>
+              <w:t>N/A</w:t>
+            </w:r>
           </w:p>
         </w:tc>
       </w:tr>
@@ -4407,6 +4401,14 @@
                 <w:lang w:val="en-AU"/>
               </w:rPr>
             </w:pPr>
+            <w:r>
+              <w:rPr>
+                <w:rFonts w:eastAsiaTheme="majorEastAsia"/>
+                <w:color w:val="374041" w:themeColor="accent6" w:themeShade="80"/>
+                <w:lang w:val="en-AU"/>
+              </w:rPr>
+              <w:t>POST</w:t>
+            </w:r>
           </w:p>
         </w:tc>
         <w:tc>
@@ -4422,6 +4424,30 @@
                 <w:lang w:val="en-AU"/>
               </w:rPr>
             </w:pPr>
+            <w:r>
+              <w:rPr>
+                <w:rFonts w:eastAsiaTheme="majorEastAsia"/>
+                <w:color w:val="374041" w:themeColor="accent6" w:themeShade="80"/>
+                <w:lang w:val="en-AU"/>
+              </w:rPr>
+              <w:t>/</w:t>
+            </w:r>
+            <w:r>
+              <w:rPr>
+                <w:rFonts w:eastAsiaTheme="majorEastAsia"/>
+                <w:color w:val="374041" w:themeColor="accent6" w:themeShade="80"/>
+                <w:lang w:val="en-AU"/>
+              </w:rPr>
+              <w:t>category</w:t>
+            </w:r>
+            <w:r>
+              <w:rPr>
+                <w:rFonts w:eastAsiaTheme="majorEastAsia"/>
+                <w:color w:val="374041" w:themeColor="accent6" w:themeShade="80"/>
+                <w:lang w:val="en-AU"/>
+              </w:rPr>
+              <w:t>/</w:t>
+            </w:r>
           </w:p>
         </w:tc>
         <w:tc>
@@ -4437,6 +4463,30 @@
                 <w:lang w:val="en-AU"/>
               </w:rPr>
             </w:pPr>
+            <w:r>
+              <w:rPr>
+                <w:rFonts w:eastAsiaTheme="majorEastAsia"/>
+                <w:color w:val="374041" w:themeColor="accent6" w:themeShade="80"/>
+                <w:lang w:val="en-AU"/>
+              </w:rPr>
+              <w:t xml:space="preserve">Create a new </w:t>
+            </w:r>
+            <w:r>
+              <w:rPr>
+                <w:rFonts w:eastAsiaTheme="majorEastAsia"/>
+                <w:color w:val="374041" w:themeColor="accent6" w:themeShade="80"/>
+                <w:lang w:val="en-AU"/>
+              </w:rPr>
+              <w:t>category</w:t>
+            </w:r>
+            <w:r>
+              <w:rPr>
+                <w:rFonts w:eastAsiaTheme="majorEastAsia"/>
+                <w:color w:val="374041" w:themeColor="accent6" w:themeShade="80"/>
+                <w:lang w:val="en-AU"/>
+              </w:rPr>
+              <w:t>.</w:t>
+            </w:r>
           </w:p>
         </w:tc>
         <w:tc>
@@ -4452,6 +4502,14 @@
                 <w:lang w:val="en-AU"/>
               </w:rPr>
             </w:pPr>
+            <w:r>
+              <w:rPr>
+                <w:rFonts w:eastAsiaTheme="majorEastAsia"/>
+                <w:color w:val="374041" w:themeColor="accent6" w:themeShade="80"/>
+                <w:lang w:val="en-AU"/>
+              </w:rPr>
+              <w:t>Project object.</w:t>
+            </w:r>
           </w:p>
         </w:tc>
         <w:tc>
@@ -4467,6 +4525,14 @@
                 <w:lang w:val="en-AU"/>
               </w:rPr>
             </w:pPr>
+            <w:r>
+              <w:rPr>
+                <w:rFonts w:eastAsiaTheme="majorEastAsia"/>
+                <w:color w:val="374041" w:themeColor="accent6" w:themeShade="80"/>
+                <w:lang w:val="en-AU"/>
+              </w:rPr>
+              <w:t>201</w:t>
+            </w:r>
           </w:p>
         </w:tc>
         <w:tc>
@@ -4482,6 +4548,22 @@
                 <w:lang w:val="en-AU"/>
               </w:rPr>
             </w:pPr>
+            <w:r>
+              <w:rPr>
+                <w:rFonts w:eastAsiaTheme="majorEastAsia"/>
+                <w:color w:val="374041" w:themeColor="accent6" w:themeShade="80"/>
+                <w:lang w:val="en-AU"/>
+              </w:rPr>
+              <w:t xml:space="preserve">Must be </w:t>
+            </w:r>
+            <w:r>
+              <w:rPr>
+                <w:rFonts w:eastAsiaTheme="majorEastAsia"/>
+                <w:color w:val="374041" w:themeColor="accent6" w:themeShade="80"/>
+                <w:lang w:val="en-AU"/>
+              </w:rPr>
+              <w:t>superuser/admin.</w:t>
+            </w:r>
           </w:p>
         </w:tc>
       </w:tr>
@@ -4514,6 +4596,14 @@
                 <w:lang w:val="en-AU"/>
               </w:rPr>
             </w:pPr>
+            <w:r>
+              <w:rPr>
+                <w:rFonts w:eastAsiaTheme="majorEastAsia"/>
+                <w:color w:val="374041" w:themeColor="accent6" w:themeShade="80"/>
+                <w:lang w:val="en-AU"/>
+              </w:rPr>
+              <w:t>GET</w:t>
+            </w:r>
           </w:p>
         </w:tc>
         <w:tc>
@@ -4529,6 +4619,30 @@
                 <w:lang w:val="en-AU"/>
               </w:rPr>
             </w:pPr>
+            <w:r>
+              <w:rPr>
+                <w:rFonts w:eastAsiaTheme="majorEastAsia"/>
+                <w:color w:val="374041" w:themeColor="accent6" w:themeShade="80"/>
+                <w:lang w:val="en-AU"/>
+              </w:rPr>
+              <w:t>/</w:t>
+            </w:r>
+            <w:r>
+              <w:rPr>
+                <w:rFonts w:eastAsiaTheme="majorEastAsia"/>
+                <w:color w:val="374041" w:themeColor="accent6" w:themeShade="80"/>
+                <w:lang w:val="en-AU"/>
+              </w:rPr>
+              <w:t>category</w:t>
+            </w:r>
+            <w:r>
+              <w:rPr>
+                <w:rFonts w:eastAsiaTheme="majorEastAsia"/>
+                <w:color w:val="374041" w:themeColor="accent6" w:themeShade="80"/>
+                <w:lang w:val="en-AU"/>
+              </w:rPr>
+              <w:t>/1/</w:t>
+            </w:r>
           </w:p>
         </w:tc>
         <w:tc>
@@ -4544,6 +4658,38 @@
                 <w:lang w:val="en-AU"/>
               </w:rPr>
             </w:pPr>
+            <w:r>
+              <w:rPr>
+                <w:rFonts w:eastAsiaTheme="majorEastAsia"/>
+                <w:color w:val="374041" w:themeColor="accent6" w:themeShade="80"/>
+                <w:lang w:val="en-AU"/>
+              </w:rPr>
+              <w:t xml:space="preserve">Returns the </w:t>
+            </w:r>
+            <w:r>
+              <w:rPr>
+                <w:rFonts w:eastAsiaTheme="majorEastAsia"/>
+                <w:color w:val="374041" w:themeColor="accent6" w:themeShade="80"/>
+                <w:lang w:val="en-AU"/>
+              </w:rPr>
+              <w:t>category</w:t>
+            </w:r>
+            <w:r>
+              <w:rPr>
+                <w:rFonts w:eastAsiaTheme="majorEastAsia"/>
+                <w:color w:val="374041" w:themeColor="accent6" w:themeShade="80"/>
+                <w:lang w:val="en-AU"/>
+              </w:rPr>
+              <w:t xml:space="preserve"> </w:t>
+            </w:r>
+            <w:r>
+              <w:rPr>
+                <w:rFonts w:eastAsiaTheme="majorEastAsia"/>
+                <w:color w:val="374041" w:themeColor="accent6" w:themeShade="80"/>
+                <w:lang w:val="en-AU"/>
+              </w:rPr>
+              <w:t>with ID of “1”.</w:t>
+            </w:r>
           </w:p>
         </w:tc>
         <w:tc>
@@ -4559,6 +4705,14 @@
                 <w:lang w:val="en-AU"/>
               </w:rPr>
             </w:pPr>
+            <w:r>
+              <w:rPr>
+                <w:rFonts w:eastAsiaTheme="majorEastAsia"/>
+                <w:color w:val="374041" w:themeColor="accent6" w:themeShade="80"/>
+                <w:lang w:val="en-AU"/>
+              </w:rPr>
+              <w:t>N/A</w:t>
+            </w:r>
           </w:p>
         </w:tc>
         <w:tc>
@@ -4574,6 +4728,14 @@
                 <w:lang w:val="en-AU"/>
               </w:rPr>
             </w:pPr>
+            <w:r>
+              <w:rPr>
+                <w:rFonts w:eastAsiaTheme="majorEastAsia"/>
+                <w:color w:val="374041" w:themeColor="accent6" w:themeShade="80"/>
+                <w:lang w:val="en-AU"/>
+              </w:rPr>
+              <w:t>200</w:t>
+            </w:r>
           </w:p>
         </w:tc>
         <w:tc>
@@ -4589,6 +4751,16 @@
                 <w:lang w:val="en-AU"/>
               </w:rPr>
             </w:pPr>
+            <w:bookmarkStart w:id="0" w:name="_GoBack"/>
+            <w:r>
+              <w:rPr>
+                <w:rFonts w:eastAsiaTheme="majorEastAsia"/>
+                <w:color w:val="374041" w:themeColor="accent6" w:themeShade="80"/>
+                <w:lang w:val="en-AU"/>
+              </w:rPr>
+              <w:t>N/A</w:t>
+            </w:r>
+            <w:bookmarkEnd w:id="0"/>
           </w:p>
         </w:tc>
       </w:tr>
@@ -4621,6 +4793,14 @@
                 <w:lang w:val="en-AU"/>
               </w:rPr>
             </w:pPr>
+            <w:r>
+              <w:rPr>
+                <w:rFonts w:eastAsiaTheme="majorEastAsia"/>
+                <w:color w:val="374041" w:themeColor="accent6" w:themeShade="80"/>
+                <w:lang w:val="en-AU"/>
+              </w:rPr>
+              <w:t>PUT</w:t>
+            </w:r>
           </w:p>
         </w:tc>
         <w:tc>
@@ -4636,6 +4816,30 @@
                 <w:lang w:val="en-AU"/>
               </w:rPr>
             </w:pPr>
+            <w:r>
+              <w:rPr>
+                <w:rFonts w:eastAsiaTheme="majorEastAsia"/>
+                <w:color w:val="374041" w:themeColor="accent6" w:themeShade="80"/>
+                <w:lang w:val="en-AU"/>
+              </w:rPr>
+              <w:t>/</w:t>
+            </w:r>
+            <w:r>
+              <w:rPr>
+                <w:rFonts w:eastAsiaTheme="majorEastAsia"/>
+                <w:color w:val="374041" w:themeColor="accent6" w:themeShade="80"/>
+                <w:lang w:val="en-AU"/>
+              </w:rPr>
+              <w:t>category</w:t>
+            </w:r>
+            <w:r>
+              <w:rPr>
+                <w:rFonts w:eastAsiaTheme="majorEastAsia"/>
+                <w:color w:val="374041" w:themeColor="accent6" w:themeShade="80"/>
+                <w:lang w:val="en-AU"/>
+              </w:rPr>
+              <w:t>/1/</w:t>
+            </w:r>
           </w:p>
         </w:tc>
         <w:tc>
@@ -4651,6 +4855,38 @@
                 <w:lang w:val="en-AU"/>
               </w:rPr>
             </w:pPr>
+            <w:r>
+              <w:rPr>
+                <w:rFonts w:eastAsiaTheme="majorEastAsia"/>
+                <w:color w:val="374041" w:themeColor="accent6" w:themeShade="80"/>
+                <w:lang w:val="en-AU"/>
+              </w:rPr>
+              <w:t xml:space="preserve">Updates the </w:t>
+            </w:r>
+            <w:r>
+              <w:rPr>
+                <w:rFonts w:eastAsiaTheme="majorEastAsia"/>
+                <w:color w:val="374041" w:themeColor="accent6" w:themeShade="80"/>
+                <w:lang w:val="en-AU"/>
+              </w:rPr>
+              <w:t>category</w:t>
+            </w:r>
+            <w:r>
+              <w:rPr>
+                <w:rFonts w:eastAsiaTheme="majorEastAsia"/>
+                <w:color w:val="374041" w:themeColor="accent6" w:themeShade="80"/>
+                <w:lang w:val="en-AU"/>
+              </w:rPr>
+              <w:t xml:space="preserve"> </w:t>
+            </w:r>
+            <w:r>
+              <w:rPr>
+                <w:rFonts w:eastAsiaTheme="majorEastAsia"/>
+                <w:color w:val="374041" w:themeColor="accent6" w:themeShade="80"/>
+                <w:lang w:val="en-AU"/>
+              </w:rPr>
+              <w:t>with ID of “1”.</w:t>
+            </w:r>
           </w:p>
         </w:tc>
         <w:tc>
@@ -4666,6 +4902,14 @@
                 <w:lang w:val="en-AU"/>
               </w:rPr>
             </w:pPr>
+            <w:r>
+              <w:rPr>
+                <w:rFonts w:eastAsiaTheme="majorEastAsia"/>
+                <w:color w:val="374041" w:themeColor="accent6" w:themeShade="80"/>
+                <w:lang w:val="en-AU"/>
+              </w:rPr>
+              <w:t>Project object.</w:t>
+            </w:r>
           </w:p>
         </w:tc>
         <w:tc>
@@ -4681,6 +4925,14 @@
                 <w:lang w:val="en-AU"/>
               </w:rPr>
             </w:pPr>
+            <w:r>
+              <w:rPr>
+                <w:rFonts w:eastAsiaTheme="majorEastAsia"/>
+                <w:color w:val="374041" w:themeColor="accent6" w:themeShade="80"/>
+                <w:lang w:val="en-AU"/>
+              </w:rPr>
+              <w:t>201</w:t>
+            </w:r>
           </w:p>
         </w:tc>
         <w:tc>
@@ -4696,6 +4948,249 @@
                 <w:lang w:val="en-AU"/>
               </w:rPr>
             </w:pPr>
+            <w:r>
+              <w:rPr>
+                <w:rFonts w:eastAsiaTheme="majorEastAsia"/>
+                <w:color w:val="374041" w:themeColor="accent6" w:themeShade="80"/>
+                <w:lang w:val="en-AU"/>
+              </w:rPr>
+              <w:t xml:space="preserve">Must be </w:t>
+            </w:r>
+            <w:r>
+              <w:rPr>
+                <w:rFonts w:eastAsiaTheme="majorEastAsia"/>
+                <w:color w:val="374041" w:themeColor="accent6" w:themeShade="80"/>
+                <w:lang w:val="en-AU"/>
+              </w:rPr>
+              <w:t>superuser/admin</w:t>
+            </w:r>
+            <w:r>
+              <w:rPr>
+                <w:rFonts w:eastAsiaTheme="majorEastAsia"/>
+                <w:color w:val="374041" w:themeColor="accent6" w:themeShade="80"/>
+                <w:lang w:val="en-AU"/>
+              </w:rPr>
+              <w:t>.</w:t>
+            </w:r>
+          </w:p>
+        </w:tc>
+      </w:tr>
+      <w:tr>
+        <w:tc>
+          <w:tcPr>
+            <w:cnfStyle w:val="001000000000" w:firstRow="0" w:lastRow="0" w:firstColumn="1" w:lastColumn="0" w:oddVBand="0" w:evenVBand="0" w:oddHBand="0" w:evenHBand="0" w:firstRowFirstColumn="0" w:firstRowLastColumn="0" w:lastRowFirstColumn="0" w:lastRowLastColumn="0"/>
+            <w:tcW w:w="953" w:type="dxa"/>
+          </w:tcPr>
+          <w:p>
+            <w:pPr>
+              <w:rPr>
+                <w:rFonts w:eastAsiaTheme="majorEastAsia"/>
+                <w:color w:val="374041" w:themeColor="accent6" w:themeShade="80"/>
+                <w:lang w:val="en-AU"/>
+              </w:rPr>
+            </w:pPr>
+          </w:p>
+        </w:tc>
+        <w:tc>
+          <w:tcPr>
+            <w:tcW w:w="950" w:type="dxa"/>
+          </w:tcPr>
+          <w:p>
+            <w:pPr>
+              <w:cnfStyle w:val="000000000000" w:firstRow="0" w:lastRow="0" w:firstColumn="0" w:lastColumn="0" w:oddVBand="0" w:evenVBand="0" w:oddHBand="0" w:evenHBand="0" w:firstRowFirstColumn="0" w:firstRowLastColumn="0" w:lastRowFirstColumn="0" w:lastRowLastColumn="0"/>
+              <w:rPr>
+                <w:rFonts w:eastAsiaTheme="majorEastAsia"/>
+                <w:color w:val="374041" w:themeColor="accent6" w:themeShade="80"/>
+                <w:lang w:val="en-AU"/>
+              </w:rPr>
+            </w:pPr>
+            <w:r>
+              <w:rPr>
+                <w:rFonts w:eastAsiaTheme="majorEastAsia"/>
+                <w:color w:val="374041" w:themeColor="accent6" w:themeShade="80"/>
+                <w:lang w:val="en-AU"/>
+              </w:rPr>
+              <w:t>DELETE</w:t>
+            </w:r>
+          </w:p>
+        </w:tc>
+        <w:tc>
+          <w:tcPr>
+            <w:tcW w:w="2268" w:type="dxa"/>
+          </w:tcPr>
+          <w:p>
+            <w:pPr>
+              <w:cnfStyle w:val="000000000000" w:firstRow="0" w:lastRow="0" w:firstColumn="0" w:lastColumn="0" w:oddVBand="0" w:evenVBand="0" w:oddHBand="0" w:evenHBand="0" w:firstRowFirstColumn="0" w:firstRowLastColumn="0" w:lastRowFirstColumn="0" w:lastRowLastColumn="0"/>
+              <w:rPr>
+                <w:rFonts w:eastAsiaTheme="majorEastAsia"/>
+                <w:color w:val="374041" w:themeColor="accent6" w:themeShade="80"/>
+                <w:lang w:val="en-AU"/>
+              </w:rPr>
+            </w:pPr>
+            <w:r>
+              <w:rPr>
+                <w:rFonts w:eastAsiaTheme="majorEastAsia"/>
+                <w:color w:val="374041" w:themeColor="accent6" w:themeShade="80"/>
+                <w:lang w:val="en-AU"/>
+              </w:rPr>
+              <w:t>/</w:t>
+            </w:r>
+            <w:r>
+              <w:rPr>
+                <w:rFonts w:eastAsiaTheme="majorEastAsia"/>
+                <w:color w:val="374041" w:themeColor="accent6" w:themeShade="80"/>
+                <w:lang w:val="en-AU"/>
+              </w:rPr>
+              <w:t>category</w:t>
+            </w:r>
+            <w:r>
+              <w:rPr>
+                <w:rFonts w:eastAsiaTheme="majorEastAsia"/>
+                <w:color w:val="374041" w:themeColor="accent6" w:themeShade="80"/>
+                <w:lang w:val="en-AU"/>
+              </w:rPr>
+              <w:t>/1/</w:t>
+            </w:r>
+          </w:p>
+        </w:tc>
+        <w:tc>
+          <w:tcPr>
+            <w:tcW w:w="4196" w:type="dxa"/>
+          </w:tcPr>
+          <w:p>
+            <w:pPr>
+              <w:cnfStyle w:val="000000000000" w:firstRow="0" w:lastRow="0" w:firstColumn="0" w:lastColumn="0" w:oddVBand="0" w:evenVBand="0" w:oddHBand="0" w:evenHBand="0" w:firstRowFirstColumn="0" w:firstRowLastColumn="0" w:lastRowFirstColumn="0" w:lastRowLastColumn="0"/>
+              <w:rPr>
+                <w:rFonts w:eastAsiaTheme="majorEastAsia"/>
+                <w:color w:val="374041" w:themeColor="accent6" w:themeShade="80"/>
+                <w:lang w:val="en-AU"/>
+              </w:rPr>
+            </w:pPr>
+            <w:r>
+              <w:rPr>
+                <w:rFonts w:eastAsiaTheme="majorEastAsia"/>
+                <w:color w:val="374041" w:themeColor="accent6" w:themeShade="80"/>
+                <w:lang w:val="en-AU"/>
+              </w:rPr>
+              <w:t>Deletes</w:t>
+            </w:r>
+            <w:r>
+              <w:rPr>
+                <w:rFonts w:eastAsiaTheme="majorEastAsia"/>
+                <w:color w:val="374041" w:themeColor="accent6" w:themeShade="80"/>
+                <w:lang w:val="en-AU"/>
+              </w:rPr>
+              <w:t xml:space="preserve"> the </w:t>
+            </w:r>
+            <w:r>
+              <w:rPr>
+                <w:rFonts w:eastAsiaTheme="majorEastAsia"/>
+                <w:color w:val="374041" w:themeColor="accent6" w:themeShade="80"/>
+                <w:lang w:val="en-AU"/>
+              </w:rPr>
+              <w:t>category</w:t>
+            </w:r>
+            <w:r>
+              <w:rPr>
+                <w:rFonts w:eastAsiaTheme="majorEastAsia"/>
+                <w:color w:val="374041" w:themeColor="accent6" w:themeShade="80"/>
+                <w:lang w:val="en-AU"/>
+              </w:rPr>
+              <w:t xml:space="preserve"> </w:t>
+            </w:r>
+            <w:r>
+              <w:rPr>
+                <w:rFonts w:eastAsiaTheme="majorEastAsia"/>
+                <w:color w:val="374041" w:themeColor="accent6" w:themeShade="80"/>
+                <w:lang w:val="en-AU"/>
+              </w:rPr>
+              <w:t>with ID of “1”.</w:t>
+            </w:r>
+          </w:p>
+        </w:tc>
+        <w:tc>
+          <w:tcPr>
+            <w:tcW w:w="1947" w:type="dxa"/>
+          </w:tcPr>
+          <w:p>
+            <w:pPr>
+              <w:cnfStyle w:val="000000000000" w:firstRow="0" w:lastRow="0" w:firstColumn="0" w:lastColumn="0" w:oddVBand="0" w:evenVBand="0" w:oddHBand="0" w:evenHBand="0" w:firstRowFirstColumn="0" w:firstRowLastColumn="0" w:lastRowFirstColumn="0" w:lastRowLastColumn="0"/>
+              <w:rPr>
+                <w:rFonts w:eastAsiaTheme="majorEastAsia"/>
+                <w:color w:val="374041" w:themeColor="accent6" w:themeShade="80"/>
+                <w:lang w:val="en-AU"/>
+              </w:rPr>
+            </w:pPr>
+            <w:r>
+              <w:rPr>
+                <w:rFonts w:eastAsiaTheme="majorEastAsia"/>
+                <w:color w:val="374041" w:themeColor="accent6" w:themeShade="80"/>
+                <w:lang w:val="en-AU"/>
+              </w:rPr>
+              <w:t>N/A</w:t>
+            </w:r>
+          </w:p>
+        </w:tc>
+        <w:tc>
+          <w:tcPr>
+            <w:tcW w:w="1151" w:type="dxa"/>
+          </w:tcPr>
+          <w:p>
+            <w:pPr>
+              <w:cnfStyle w:val="000000000000" w:firstRow="0" w:lastRow="0" w:firstColumn="0" w:lastColumn="0" w:oddVBand="0" w:evenVBand="0" w:oddHBand="0" w:evenHBand="0" w:firstRowFirstColumn="0" w:firstRowLastColumn="0" w:lastRowFirstColumn="0" w:lastRowLastColumn="0"/>
+              <w:rPr>
+                <w:rFonts w:eastAsiaTheme="majorEastAsia"/>
+                <w:color w:val="374041" w:themeColor="accent6" w:themeShade="80"/>
+                <w:lang w:val="en-AU"/>
+              </w:rPr>
+            </w:pPr>
+            <w:r>
+              <w:rPr>
+                <w:rFonts w:eastAsiaTheme="majorEastAsia"/>
+                <w:color w:val="374041" w:themeColor="accent6" w:themeShade="80"/>
+                <w:lang w:val="en-AU"/>
+              </w:rPr>
+              <w:t>200</w:t>
+            </w:r>
+          </w:p>
+        </w:tc>
+        <w:tc>
+          <w:tcPr>
+            <w:tcW w:w="3445" w:type="dxa"/>
+          </w:tcPr>
+          <w:p>
+            <w:pPr>
+              <w:cnfStyle w:val="000000000000" w:firstRow="0" w:lastRow="0" w:firstColumn="0" w:lastColumn="0" w:oddVBand="0" w:evenVBand="0" w:oddHBand="0" w:evenHBand="0" w:firstRowFirstColumn="0" w:firstRowLastColumn="0" w:lastRowFirstColumn="0" w:lastRowLastColumn="0"/>
+              <w:rPr>
+                <w:rFonts w:eastAsiaTheme="majorEastAsia"/>
+                <w:color w:val="374041" w:themeColor="accent6" w:themeShade="80"/>
+                <w:lang w:val="en-AU"/>
+              </w:rPr>
+            </w:pPr>
+            <w:r>
+              <w:rPr>
+                <w:rFonts w:eastAsiaTheme="majorEastAsia"/>
+                <w:color w:val="374041" w:themeColor="accent6" w:themeShade="80"/>
+                <w:lang w:val="en-AU"/>
+              </w:rPr>
+              <w:t xml:space="preserve">Must be </w:t>
+            </w:r>
+            <w:r>
+              <w:rPr>
+                <w:rFonts w:eastAsiaTheme="majorEastAsia"/>
+                <w:color w:val="374041" w:themeColor="accent6" w:themeShade="80"/>
+                <w:lang w:val="en-AU"/>
+              </w:rPr>
+              <w:t>superuser/admin</w:t>
+            </w:r>
+            <w:r>
+              <w:rPr>
+                <w:rFonts w:eastAsiaTheme="majorEastAsia"/>
+                <w:color w:val="374041" w:themeColor="accent6" w:themeShade="80"/>
+                <w:lang w:val="en-AU"/>
+              </w:rPr>
+              <w:t>.</w:t>
+            </w:r>
           </w:p>
         </w:tc>
       </w:tr>
@@ -4766,10 +5261,10 @@
             <v:path o:extrusionok="f" gradientshapeok="t" o:connecttype="rect"/>
             <o:lock v:ext="edit" aspectratio="t"/>
           </v:shapetype>
-          <v:shape id="_x0000_i1050" type="#_x0000_t75" style="width:686.8pt;height:652pt" o:ole="">
+          <v:shape id="_x0000_i1025" type="#_x0000_t75" style="width:686.8pt;height:652pt" o:ole="">
             <v:imagedata r:id="rId19" o:title=""/>
           </v:shape>
-          <o:OLEObject Type="Embed" ProgID="Visio.Drawing.15" ShapeID="_x0000_i1050" DrawAspect="Content" ObjectID="_1660289931" r:id="rId20"/>
+          <o:OLEObject Type="Embed" ProgID="Visio.Drawing.15" ShapeID="_x0000_i1025" DrawAspect="Content" ObjectID="_1662052148" r:id="rId20"/>
         </w:object>
       </w:r>
     </w:p>
@@ -6953,7 +7448,7 @@
 </file>
 
 <file path=customXml/itemProps2.xml><?xml version="1.0" encoding="utf-8"?>
-<ds:datastoreItem xmlns:ds="http://schemas.openxmlformats.org/officeDocument/2006/customXml" ds:itemID="{C3952426-2458-4218-9C8C-2C3173737BD3}">
+<ds:datastoreItem xmlns:ds="http://schemas.openxmlformats.org/officeDocument/2006/customXml" ds:itemID="{717745A7-A095-411A-B248-7706687B9A33}">
   <ds:schemaRefs>
     <ds:schemaRef ds:uri="http://schemas.openxmlformats.org/officeDocument/2006/bibliography"/>
   </ds:schemaRefs>

</xml_diff>

<commit_message>
put and delete method for skills
</commit_message>
<xml_diff>
--- a/P4 MVP Submission.docx
+++ b/P4 MVP Submission.docx
@@ -1462,11 +1462,11 @@
         <w:tblLook w:val="06A0" w:firstRow="1" w:lastRow="0" w:firstColumn="1" w:lastColumn="0" w:noHBand="1" w:noVBand="1"/>
       </w:tblPr>
       <w:tblGrid>
-        <w:gridCol w:w="953"/>
+        <w:gridCol w:w="1034"/>
         <w:gridCol w:w="950"/>
-        <w:gridCol w:w="2268"/>
-        <w:gridCol w:w="4196"/>
-        <w:gridCol w:w="1947"/>
+        <w:gridCol w:w="2267"/>
+        <w:gridCol w:w="4194"/>
+        <w:gridCol w:w="1946"/>
         <w:gridCol w:w="1151"/>
         <w:gridCol w:w="3445"/>
       </w:tblGrid>
@@ -1477,7 +1477,7 @@
         <w:tc>
           <w:tcPr>
             <w:cnfStyle w:val="001000000000" w:firstRow="0" w:lastRow="0" w:firstColumn="1" w:lastColumn="0" w:oddVBand="0" w:evenVBand="0" w:oddHBand="0" w:evenHBand="0" w:firstRowFirstColumn="0" w:firstRowLastColumn="0" w:lastRowFirstColumn="0" w:lastRowLastColumn="0"/>
-            <w:tcW w:w="953" w:type="dxa"/>
+            <w:tcW w:w="1034" w:type="dxa"/>
           </w:tcPr>
           <w:p>
             <w:pPr>
@@ -1518,7 +1518,7 @@
         </w:tc>
         <w:tc>
           <w:tcPr>
-            <w:tcW w:w="2268" w:type="dxa"/>
+            <w:tcW w:w="2267" w:type="dxa"/>
           </w:tcPr>
           <w:p>
             <w:pPr>
@@ -1539,7 +1539,7 @@
         </w:tc>
         <w:tc>
           <w:tcPr>
-            <w:tcW w:w="4196" w:type="dxa"/>
+            <w:tcW w:w="4194" w:type="dxa"/>
           </w:tcPr>
           <w:p>
             <w:pPr>
@@ -1560,7 +1560,7 @@
         </w:tc>
         <w:tc>
           <w:tcPr>
-            <w:tcW w:w="1947" w:type="dxa"/>
+            <w:tcW w:w="1946" w:type="dxa"/>
           </w:tcPr>
           <w:p>
             <w:pPr>
@@ -1626,7 +1626,7 @@
         <w:tc>
           <w:tcPr>
             <w:cnfStyle w:val="001000000000" w:firstRow="0" w:lastRow="0" w:firstColumn="1" w:lastColumn="0" w:oddVBand="0" w:evenVBand="0" w:oddHBand="0" w:evenHBand="0" w:firstRowFirstColumn="0" w:firstRowLastColumn="0" w:lastRowFirstColumn="0" w:lastRowLastColumn="0"/>
-            <w:tcW w:w="953" w:type="dxa"/>
+            <w:tcW w:w="1034" w:type="dxa"/>
           </w:tcPr>
           <w:p>
             <w:pPr>
@@ -1671,7 +1671,7 @@
         </w:tc>
         <w:tc>
           <w:tcPr>
-            <w:tcW w:w="2268" w:type="dxa"/>
+            <w:tcW w:w="2267" w:type="dxa"/>
           </w:tcPr>
           <w:p>
             <w:pPr>
@@ -1694,7 +1694,7 @@
         </w:tc>
         <w:tc>
           <w:tcPr>
-            <w:tcW w:w="4196" w:type="dxa"/>
+            <w:tcW w:w="4194" w:type="dxa"/>
           </w:tcPr>
           <w:p>
             <w:pPr>
@@ -1717,7 +1717,7 @@
         </w:tc>
         <w:tc>
           <w:tcPr>
-            <w:tcW w:w="1947" w:type="dxa"/>
+            <w:tcW w:w="1946" w:type="dxa"/>
           </w:tcPr>
           <w:p>
             <w:pPr>
@@ -1789,7 +1789,7 @@
         <w:tc>
           <w:tcPr>
             <w:cnfStyle w:val="001000000000" w:firstRow="0" w:lastRow="0" w:firstColumn="1" w:lastColumn="0" w:oddVBand="0" w:evenVBand="0" w:oddHBand="0" w:evenHBand="0" w:firstRowFirstColumn="0" w:firstRowLastColumn="0" w:lastRowFirstColumn="0" w:lastRowLastColumn="0"/>
-            <w:tcW w:w="953" w:type="dxa"/>
+            <w:tcW w:w="1034" w:type="dxa"/>
           </w:tcPr>
           <w:p>
             <w:pPr>
@@ -1826,7 +1826,7 @@
         </w:tc>
         <w:tc>
           <w:tcPr>
-            <w:tcW w:w="2268" w:type="dxa"/>
+            <w:tcW w:w="2267" w:type="dxa"/>
           </w:tcPr>
           <w:p>
             <w:pPr>
@@ -1849,7 +1849,7 @@
         </w:tc>
         <w:tc>
           <w:tcPr>
-            <w:tcW w:w="4196" w:type="dxa"/>
+            <w:tcW w:w="4194" w:type="dxa"/>
           </w:tcPr>
           <w:p>
             <w:pPr>
@@ -1872,7 +1872,7 @@
         </w:tc>
         <w:tc>
           <w:tcPr>
-            <w:tcW w:w="1947" w:type="dxa"/>
+            <w:tcW w:w="1946" w:type="dxa"/>
           </w:tcPr>
           <w:p>
             <w:pPr>
@@ -1944,7 +1944,7 @@
         <w:tc>
           <w:tcPr>
             <w:cnfStyle w:val="001000000000" w:firstRow="0" w:lastRow="0" w:firstColumn="1" w:lastColumn="0" w:oddVBand="0" w:evenVBand="0" w:oddHBand="0" w:evenHBand="0" w:firstRowFirstColumn="0" w:firstRowLastColumn="0" w:lastRowFirstColumn="0" w:lastRowLastColumn="0"/>
-            <w:tcW w:w="953" w:type="dxa"/>
+            <w:tcW w:w="1034" w:type="dxa"/>
           </w:tcPr>
           <w:p>
             <w:pPr>
@@ -1981,7 +1981,7 @@
         </w:tc>
         <w:tc>
           <w:tcPr>
-            <w:tcW w:w="2268" w:type="dxa"/>
+            <w:tcW w:w="2267" w:type="dxa"/>
           </w:tcPr>
           <w:p>
             <w:pPr>
@@ -2004,7 +2004,7 @@
         </w:tc>
         <w:tc>
           <w:tcPr>
-            <w:tcW w:w="4196" w:type="dxa"/>
+            <w:tcW w:w="4194" w:type="dxa"/>
           </w:tcPr>
           <w:p>
             <w:pPr>
@@ -2027,7 +2027,7 @@
         </w:tc>
         <w:tc>
           <w:tcPr>
-            <w:tcW w:w="1947" w:type="dxa"/>
+            <w:tcW w:w="1946" w:type="dxa"/>
           </w:tcPr>
           <w:p>
             <w:pPr>
@@ -2099,7 +2099,7 @@
         <w:tc>
           <w:tcPr>
             <w:cnfStyle w:val="001000000000" w:firstRow="0" w:lastRow="0" w:firstColumn="1" w:lastColumn="0" w:oddVBand="0" w:evenVBand="0" w:oddHBand="0" w:evenHBand="0" w:firstRowFirstColumn="0" w:firstRowLastColumn="0" w:lastRowFirstColumn="0" w:lastRowLastColumn="0"/>
-            <w:tcW w:w="953" w:type="dxa"/>
+            <w:tcW w:w="1034" w:type="dxa"/>
           </w:tcPr>
           <w:p>
             <w:pPr>
@@ -2136,7 +2136,7 @@
         </w:tc>
         <w:tc>
           <w:tcPr>
-            <w:tcW w:w="2268" w:type="dxa"/>
+            <w:tcW w:w="2267" w:type="dxa"/>
           </w:tcPr>
           <w:p>
             <w:pPr>
@@ -2159,7 +2159,7 @@
         </w:tc>
         <w:tc>
           <w:tcPr>
-            <w:tcW w:w="4196" w:type="dxa"/>
+            <w:tcW w:w="4194" w:type="dxa"/>
           </w:tcPr>
           <w:p>
             <w:pPr>
@@ -2182,7 +2182,7 @@
         </w:tc>
         <w:tc>
           <w:tcPr>
-            <w:tcW w:w="1947" w:type="dxa"/>
+            <w:tcW w:w="1946" w:type="dxa"/>
           </w:tcPr>
           <w:p>
             <w:pPr>
@@ -2272,7 +2272,7 @@
         <w:tc>
           <w:tcPr>
             <w:cnfStyle w:val="001000000000" w:firstRow="0" w:lastRow="0" w:firstColumn="1" w:lastColumn="0" w:oddVBand="0" w:evenVBand="0" w:oddHBand="0" w:evenHBand="0" w:firstRowFirstColumn="0" w:firstRowLastColumn="0" w:lastRowFirstColumn="0" w:lastRowLastColumn="0"/>
-            <w:tcW w:w="953" w:type="dxa"/>
+            <w:tcW w:w="1034" w:type="dxa"/>
           </w:tcPr>
           <w:p>
             <w:pPr>
@@ -2309,7 +2309,7 @@
         </w:tc>
         <w:tc>
           <w:tcPr>
-            <w:tcW w:w="2268" w:type="dxa"/>
+            <w:tcW w:w="2267" w:type="dxa"/>
           </w:tcPr>
           <w:p>
             <w:pPr>
@@ -2332,7 +2332,7 @@
         </w:tc>
         <w:tc>
           <w:tcPr>
-            <w:tcW w:w="4196" w:type="dxa"/>
+            <w:tcW w:w="4194" w:type="dxa"/>
           </w:tcPr>
           <w:p>
             <w:pPr>
@@ -2363,7 +2363,7 @@
         </w:tc>
         <w:tc>
           <w:tcPr>
-            <w:tcW w:w="1947" w:type="dxa"/>
+            <w:tcW w:w="1946" w:type="dxa"/>
           </w:tcPr>
           <w:p>
             <w:pPr>
@@ -2453,7 +2453,7 @@
         <w:tc>
           <w:tcPr>
             <w:cnfStyle w:val="001000000000" w:firstRow="0" w:lastRow="0" w:firstColumn="1" w:lastColumn="0" w:oddVBand="0" w:evenVBand="0" w:oddHBand="0" w:evenHBand="0" w:firstRowFirstColumn="0" w:firstRowLastColumn="0" w:lastRowFirstColumn="0" w:lastRowLastColumn="0"/>
-            <w:tcW w:w="953" w:type="dxa"/>
+            <w:tcW w:w="1034" w:type="dxa"/>
           </w:tcPr>
           <w:p>
             <w:pPr>
@@ -2498,7 +2498,7 @@
         </w:tc>
         <w:tc>
           <w:tcPr>
-            <w:tcW w:w="2268" w:type="dxa"/>
+            <w:tcW w:w="2267" w:type="dxa"/>
           </w:tcPr>
           <w:p>
             <w:pPr>
@@ -2521,7 +2521,7 @@
         </w:tc>
         <w:tc>
           <w:tcPr>
-            <w:tcW w:w="4196" w:type="dxa"/>
+            <w:tcW w:w="4194" w:type="dxa"/>
           </w:tcPr>
           <w:p>
             <w:pPr>
@@ -2544,7 +2544,7 @@
         </w:tc>
         <w:tc>
           <w:tcPr>
-            <w:tcW w:w="1947" w:type="dxa"/>
+            <w:tcW w:w="1946" w:type="dxa"/>
           </w:tcPr>
           <w:p>
             <w:pPr>
@@ -2634,7 +2634,7 @@
         <w:tc>
           <w:tcPr>
             <w:cnfStyle w:val="001000000000" w:firstRow="0" w:lastRow="0" w:firstColumn="1" w:lastColumn="0" w:oddVBand="0" w:evenVBand="0" w:oddHBand="0" w:evenHBand="0" w:firstRowFirstColumn="0" w:firstRowLastColumn="0" w:lastRowFirstColumn="0" w:lastRowLastColumn="0"/>
-            <w:tcW w:w="953" w:type="dxa"/>
+            <w:tcW w:w="1034" w:type="dxa"/>
           </w:tcPr>
           <w:p>
             <w:pPr>
@@ -2671,7 +2671,7 @@
         </w:tc>
         <w:tc>
           <w:tcPr>
-            <w:tcW w:w="2268" w:type="dxa"/>
+            <w:tcW w:w="2267" w:type="dxa"/>
           </w:tcPr>
           <w:p>
             <w:pPr>
@@ -2694,7 +2694,7 @@
         </w:tc>
         <w:tc>
           <w:tcPr>
-            <w:tcW w:w="4196" w:type="dxa"/>
+            <w:tcW w:w="4194" w:type="dxa"/>
           </w:tcPr>
           <w:p>
             <w:pPr>
@@ -2717,7 +2717,7 @@
         </w:tc>
         <w:tc>
           <w:tcPr>
-            <w:tcW w:w="1947" w:type="dxa"/>
+            <w:tcW w:w="1946" w:type="dxa"/>
           </w:tcPr>
           <w:p>
             <w:pPr>
@@ -2789,7 +2789,7 @@
         <w:tc>
           <w:tcPr>
             <w:cnfStyle w:val="001000000000" w:firstRow="0" w:lastRow="0" w:firstColumn="1" w:lastColumn="0" w:oddVBand="0" w:evenVBand="0" w:oddHBand="0" w:evenHBand="0" w:firstRowFirstColumn="0" w:firstRowLastColumn="0" w:lastRowFirstColumn="0" w:lastRowLastColumn="0"/>
-            <w:tcW w:w="953" w:type="dxa"/>
+            <w:tcW w:w="1034" w:type="dxa"/>
           </w:tcPr>
           <w:p>
             <w:pPr>
@@ -2826,7 +2826,7 @@
         </w:tc>
         <w:tc>
           <w:tcPr>
-            <w:tcW w:w="2268" w:type="dxa"/>
+            <w:tcW w:w="2267" w:type="dxa"/>
           </w:tcPr>
           <w:p>
             <w:pPr>
@@ -2849,7 +2849,7 @@
         </w:tc>
         <w:tc>
           <w:tcPr>
-            <w:tcW w:w="4196" w:type="dxa"/>
+            <w:tcW w:w="4194" w:type="dxa"/>
           </w:tcPr>
           <w:p>
             <w:pPr>
@@ -2872,7 +2872,7 @@
         </w:tc>
         <w:tc>
           <w:tcPr>
-            <w:tcW w:w="1947" w:type="dxa"/>
+            <w:tcW w:w="1946" w:type="dxa"/>
           </w:tcPr>
           <w:p>
             <w:pPr>
@@ -2962,7 +2962,7 @@
         <w:tc>
           <w:tcPr>
             <w:cnfStyle w:val="001000000000" w:firstRow="0" w:lastRow="0" w:firstColumn="1" w:lastColumn="0" w:oddVBand="0" w:evenVBand="0" w:oddHBand="0" w:evenHBand="0" w:firstRowFirstColumn="0" w:firstRowLastColumn="0" w:lastRowFirstColumn="0" w:lastRowLastColumn="0"/>
-            <w:tcW w:w="953" w:type="dxa"/>
+            <w:tcW w:w="1034" w:type="dxa"/>
           </w:tcPr>
           <w:p>
             <w:pPr>
@@ -2991,37 +2991,37 @@
         </w:tc>
         <w:tc>
           <w:tcPr>
-            <w:tcW w:w="2268" w:type="dxa"/>
-          </w:tcPr>
-          <w:p>
-            <w:pPr>
-              <w:cnfStyle w:val="000000000000" w:firstRow="0" w:lastRow="0" w:firstColumn="0" w:lastColumn="0" w:oddVBand="0" w:evenVBand="0" w:oddHBand="0" w:evenHBand="0" w:firstRowFirstColumn="0" w:firstRowLastColumn="0" w:lastRowFirstColumn="0" w:lastRowLastColumn="0"/>
-              <w:rPr>
-                <w:rFonts w:eastAsiaTheme="majorEastAsia"/>
-                <w:color w:val="374041" w:themeColor="accent6" w:themeShade="80"/>
-                <w:lang w:val="en-AU"/>
-              </w:rPr>
-            </w:pPr>
-          </w:p>
-        </w:tc>
-        <w:tc>
-          <w:tcPr>
-            <w:tcW w:w="4196" w:type="dxa"/>
-          </w:tcPr>
-          <w:p>
-            <w:pPr>
-              <w:cnfStyle w:val="000000000000" w:firstRow="0" w:lastRow="0" w:firstColumn="0" w:lastColumn="0" w:oddVBand="0" w:evenVBand="0" w:oddHBand="0" w:evenHBand="0" w:firstRowFirstColumn="0" w:firstRowLastColumn="0" w:lastRowFirstColumn="0" w:lastRowLastColumn="0"/>
-              <w:rPr>
-                <w:rFonts w:eastAsiaTheme="majorEastAsia"/>
-                <w:color w:val="374041" w:themeColor="accent6" w:themeShade="80"/>
-                <w:lang w:val="en-AU"/>
-              </w:rPr>
-            </w:pPr>
-          </w:p>
-        </w:tc>
-        <w:tc>
-          <w:tcPr>
-            <w:tcW w:w="1947" w:type="dxa"/>
+            <w:tcW w:w="2267" w:type="dxa"/>
+          </w:tcPr>
+          <w:p>
+            <w:pPr>
+              <w:cnfStyle w:val="000000000000" w:firstRow="0" w:lastRow="0" w:firstColumn="0" w:lastColumn="0" w:oddVBand="0" w:evenVBand="0" w:oddHBand="0" w:evenHBand="0" w:firstRowFirstColumn="0" w:firstRowLastColumn="0" w:lastRowFirstColumn="0" w:lastRowLastColumn="0"/>
+              <w:rPr>
+                <w:rFonts w:eastAsiaTheme="majorEastAsia"/>
+                <w:color w:val="374041" w:themeColor="accent6" w:themeShade="80"/>
+                <w:lang w:val="en-AU"/>
+              </w:rPr>
+            </w:pPr>
+          </w:p>
+        </w:tc>
+        <w:tc>
+          <w:tcPr>
+            <w:tcW w:w="4194" w:type="dxa"/>
+          </w:tcPr>
+          <w:p>
+            <w:pPr>
+              <w:cnfStyle w:val="000000000000" w:firstRow="0" w:lastRow="0" w:firstColumn="0" w:lastColumn="0" w:oddVBand="0" w:evenVBand="0" w:oddHBand="0" w:evenHBand="0" w:firstRowFirstColumn="0" w:firstRowLastColumn="0" w:lastRowFirstColumn="0" w:lastRowLastColumn="0"/>
+              <w:rPr>
+                <w:rFonts w:eastAsiaTheme="majorEastAsia"/>
+                <w:color w:val="374041" w:themeColor="accent6" w:themeShade="80"/>
+                <w:lang w:val="en-AU"/>
+              </w:rPr>
+            </w:pPr>
+          </w:p>
+        </w:tc>
+        <w:tc>
+          <w:tcPr>
+            <w:tcW w:w="1946" w:type="dxa"/>
           </w:tcPr>
           <w:p>
             <w:pPr>
@@ -3069,7 +3069,7 @@
         <w:tc>
           <w:tcPr>
             <w:cnfStyle w:val="001000000000" w:firstRow="0" w:lastRow="0" w:firstColumn="1" w:lastColumn="0" w:oddVBand="0" w:evenVBand="0" w:oddHBand="0" w:evenHBand="0" w:firstRowFirstColumn="0" w:firstRowLastColumn="0" w:lastRowFirstColumn="0" w:lastRowLastColumn="0"/>
-            <w:tcW w:w="953" w:type="dxa"/>
+            <w:tcW w:w="1034" w:type="dxa"/>
           </w:tcPr>
           <w:p>
             <w:pPr>
@@ -3098,37 +3098,37 @@
         </w:tc>
         <w:tc>
           <w:tcPr>
-            <w:tcW w:w="2268" w:type="dxa"/>
-          </w:tcPr>
-          <w:p>
-            <w:pPr>
-              <w:cnfStyle w:val="000000000000" w:firstRow="0" w:lastRow="0" w:firstColumn="0" w:lastColumn="0" w:oddVBand="0" w:evenVBand="0" w:oddHBand="0" w:evenHBand="0" w:firstRowFirstColumn="0" w:firstRowLastColumn="0" w:lastRowFirstColumn="0" w:lastRowLastColumn="0"/>
-              <w:rPr>
-                <w:rFonts w:eastAsiaTheme="majorEastAsia"/>
-                <w:color w:val="374041" w:themeColor="accent6" w:themeShade="80"/>
-                <w:lang w:val="en-AU"/>
-              </w:rPr>
-            </w:pPr>
-          </w:p>
-        </w:tc>
-        <w:tc>
-          <w:tcPr>
-            <w:tcW w:w="4196" w:type="dxa"/>
-          </w:tcPr>
-          <w:p>
-            <w:pPr>
-              <w:cnfStyle w:val="000000000000" w:firstRow="0" w:lastRow="0" w:firstColumn="0" w:lastColumn="0" w:oddVBand="0" w:evenVBand="0" w:oddHBand="0" w:evenHBand="0" w:firstRowFirstColumn="0" w:firstRowLastColumn="0" w:lastRowFirstColumn="0" w:lastRowLastColumn="0"/>
-              <w:rPr>
-                <w:rFonts w:eastAsiaTheme="majorEastAsia"/>
-                <w:color w:val="374041" w:themeColor="accent6" w:themeShade="80"/>
-                <w:lang w:val="en-AU"/>
-              </w:rPr>
-            </w:pPr>
-          </w:p>
-        </w:tc>
-        <w:tc>
-          <w:tcPr>
-            <w:tcW w:w="1947" w:type="dxa"/>
+            <w:tcW w:w="2267" w:type="dxa"/>
+          </w:tcPr>
+          <w:p>
+            <w:pPr>
+              <w:cnfStyle w:val="000000000000" w:firstRow="0" w:lastRow="0" w:firstColumn="0" w:lastColumn="0" w:oddVBand="0" w:evenVBand="0" w:oddHBand="0" w:evenHBand="0" w:firstRowFirstColumn="0" w:firstRowLastColumn="0" w:lastRowFirstColumn="0" w:lastRowLastColumn="0"/>
+              <w:rPr>
+                <w:rFonts w:eastAsiaTheme="majorEastAsia"/>
+                <w:color w:val="374041" w:themeColor="accent6" w:themeShade="80"/>
+                <w:lang w:val="en-AU"/>
+              </w:rPr>
+            </w:pPr>
+          </w:p>
+        </w:tc>
+        <w:tc>
+          <w:tcPr>
+            <w:tcW w:w="4194" w:type="dxa"/>
+          </w:tcPr>
+          <w:p>
+            <w:pPr>
+              <w:cnfStyle w:val="000000000000" w:firstRow="0" w:lastRow="0" w:firstColumn="0" w:lastColumn="0" w:oddVBand="0" w:evenVBand="0" w:oddHBand="0" w:evenHBand="0" w:firstRowFirstColumn="0" w:firstRowLastColumn="0" w:lastRowFirstColumn="0" w:lastRowLastColumn="0"/>
+              <w:rPr>
+                <w:rFonts w:eastAsiaTheme="majorEastAsia"/>
+                <w:color w:val="374041" w:themeColor="accent6" w:themeShade="80"/>
+                <w:lang w:val="en-AU"/>
+              </w:rPr>
+            </w:pPr>
+          </w:p>
+        </w:tc>
+        <w:tc>
+          <w:tcPr>
+            <w:tcW w:w="1946" w:type="dxa"/>
           </w:tcPr>
           <w:p>
             <w:pPr>
@@ -3176,7 +3176,7 @@
         <w:tc>
           <w:tcPr>
             <w:cnfStyle w:val="001000000000" w:firstRow="0" w:lastRow="0" w:firstColumn="1" w:lastColumn="0" w:oddVBand="0" w:evenVBand="0" w:oddHBand="0" w:evenHBand="0" w:firstRowFirstColumn="0" w:firstRowLastColumn="0" w:lastRowFirstColumn="0" w:lastRowLastColumn="0"/>
-            <w:tcW w:w="953" w:type="dxa"/>
+            <w:tcW w:w="1034" w:type="dxa"/>
           </w:tcPr>
           <w:p>
             <w:pPr>
@@ -3221,7 +3221,7 @@
         </w:tc>
         <w:tc>
           <w:tcPr>
-            <w:tcW w:w="2268" w:type="dxa"/>
+            <w:tcW w:w="2267" w:type="dxa"/>
           </w:tcPr>
           <w:p>
             <w:pPr>
@@ -3260,7 +3260,7 @@
         </w:tc>
         <w:tc>
           <w:tcPr>
-            <w:tcW w:w="4196" w:type="dxa"/>
+            <w:tcW w:w="4194" w:type="dxa"/>
           </w:tcPr>
           <w:p>
             <w:pPr>
@@ -3299,7 +3299,7 @@
         </w:tc>
         <w:tc>
           <w:tcPr>
-            <w:tcW w:w="1947" w:type="dxa"/>
+            <w:tcW w:w="1946" w:type="dxa"/>
           </w:tcPr>
           <w:p>
             <w:pPr>
@@ -3371,7 +3371,7 @@
         <w:tc>
           <w:tcPr>
             <w:cnfStyle w:val="001000000000" w:firstRow="0" w:lastRow="0" w:firstColumn="1" w:lastColumn="0" w:oddVBand="0" w:evenVBand="0" w:oddHBand="0" w:evenHBand="0" w:firstRowFirstColumn="0" w:firstRowLastColumn="0" w:lastRowFirstColumn="0" w:lastRowLastColumn="0"/>
-            <w:tcW w:w="953" w:type="dxa"/>
+            <w:tcW w:w="1034" w:type="dxa"/>
           </w:tcPr>
           <w:p>
             <w:pPr>
@@ -3408,7 +3408,7 @@
         </w:tc>
         <w:tc>
           <w:tcPr>
-            <w:tcW w:w="2268" w:type="dxa"/>
+            <w:tcW w:w="2267" w:type="dxa"/>
           </w:tcPr>
           <w:p>
             <w:pPr>
@@ -3447,7 +3447,7 @@
         </w:tc>
         <w:tc>
           <w:tcPr>
-            <w:tcW w:w="4196" w:type="dxa"/>
+            <w:tcW w:w="4194" w:type="dxa"/>
           </w:tcPr>
           <w:p>
             <w:pPr>
@@ -3470,7 +3470,7 @@
         </w:tc>
         <w:tc>
           <w:tcPr>
-            <w:tcW w:w="1947" w:type="dxa"/>
+            <w:tcW w:w="1946" w:type="dxa"/>
           </w:tcPr>
           <w:p>
             <w:pPr>
@@ -3542,7 +3542,7 @@
         <w:tc>
           <w:tcPr>
             <w:cnfStyle w:val="001000000000" w:firstRow="0" w:lastRow="0" w:firstColumn="1" w:lastColumn="0" w:oddVBand="0" w:evenVBand="0" w:oddHBand="0" w:evenHBand="0" w:firstRowFirstColumn="0" w:firstRowLastColumn="0" w:lastRowFirstColumn="0" w:lastRowLastColumn="0"/>
-            <w:tcW w:w="953" w:type="dxa"/>
+            <w:tcW w:w="1034" w:type="dxa"/>
           </w:tcPr>
           <w:p>
             <w:pPr>
@@ -3579,7 +3579,7 @@
         </w:tc>
         <w:tc>
           <w:tcPr>
-            <w:tcW w:w="2268" w:type="dxa"/>
+            <w:tcW w:w="2267" w:type="dxa"/>
           </w:tcPr>
           <w:p>
             <w:pPr>
@@ -3618,7 +3618,7 @@
         </w:tc>
         <w:tc>
           <w:tcPr>
-            <w:tcW w:w="4196" w:type="dxa"/>
+            <w:tcW w:w="4194" w:type="dxa"/>
           </w:tcPr>
           <w:p>
             <w:pPr>
@@ -3659,7 +3659,7 @@
         </w:tc>
         <w:tc>
           <w:tcPr>
-            <w:tcW w:w="1947" w:type="dxa"/>
+            <w:tcW w:w="1946" w:type="dxa"/>
           </w:tcPr>
           <w:p>
             <w:pPr>
@@ -3731,7 +3731,7 @@
         <w:tc>
           <w:tcPr>
             <w:cnfStyle w:val="001000000000" w:firstRow="0" w:lastRow="0" w:firstColumn="1" w:lastColumn="0" w:oddVBand="0" w:evenVBand="0" w:oddHBand="0" w:evenHBand="0" w:firstRowFirstColumn="0" w:firstRowLastColumn="0" w:lastRowFirstColumn="0" w:lastRowLastColumn="0"/>
-            <w:tcW w:w="953" w:type="dxa"/>
+            <w:tcW w:w="1034" w:type="dxa"/>
           </w:tcPr>
           <w:p>
             <w:pPr>
@@ -3768,7 +3768,7 @@
         </w:tc>
         <w:tc>
           <w:tcPr>
-            <w:tcW w:w="2268" w:type="dxa"/>
+            <w:tcW w:w="2267" w:type="dxa"/>
           </w:tcPr>
           <w:p>
             <w:pPr>
@@ -3807,7 +3807,7 @@
         </w:tc>
         <w:tc>
           <w:tcPr>
-            <w:tcW w:w="4196" w:type="dxa"/>
+            <w:tcW w:w="4194" w:type="dxa"/>
           </w:tcPr>
           <w:p>
             <w:pPr>
@@ -3830,7 +3830,7 @@
         </w:tc>
         <w:tc>
           <w:tcPr>
-            <w:tcW w:w="1947" w:type="dxa"/>
+            <w:tcW w:w="1946" w:type="dxa"/>
           </w:tcPr>
           <w:p>
             <w:pPr>
@@ -3952,7 +3952,7 @@
         <w:tc>
           <w:tcPr>
             <w:cnfStyle w:val="001000000000" w:firstRow="0" w:lastRow="0" w:firstColumn="1" w:lastColumn="0" w:oddVBand="0" w:evenVBand="0" w:oddHBand="0" w:evenHBand="0" w:firstRowFirstColumn="0" w:firstRowLastColumn="0" w:lastRowFirstColumn="0" w:lastRowLastColumn="0"/>
-            <w:tcW w:w="953" w:type="dxa"/>
+            <w:tcW w:w="1034" w:type="dxa"/>
           </w:tcPr>
           <w:p>
             <w:pPr>
@@ -3989,7 +3989,7 @@
         </w:tc>
         <w:tc>
           <w:tcPr>
-            <w:tcW w:w="2268" w:type="dxa"/>
+            <w:tcW w:w="2267" w:type="dxa"/>
           </w:tcPr>
           <w:p>
             <w:pPr>
@@ -4028,7 +4028,7 @@
         </w:tc>
         <w:tc>
           <w:tcPr>
-            <w:tcW w:w="4196" w:type="dxa"/>
+            <w:tcW w:w="4194" w:type="dxa"/>
           </w:tcPr>
           <w:p>
             <w:pPr>
@@ -4059,7 +4059,7 @@
         </w:tc>
         <w:tc>
           <w:tcPr>
-            <w:tcW w:w="1947" w:type="dxa"/>
+            <w:tcW w:w="1946" w:type="dxa"/>
           </w:tcPr>
           <w:p>
             <w:pPr>
@@ -4181,23 +4181,23 @@
         <w:tc>
           <w:tcPr>
             <w:cnfStyle w:val="001000000000" w:firstRow="0" w:lastRow="0" w:firstColumn="1" w:lastColumn="0" w:oddVBand="0" w:evenVBand="0" w:oddHBand="0" w:evenHBand="0" w:firstRowFirstColumn="0" w:firstRowLastColumn="0" w:lastRowFirstColumn="0" w:lastRowLastColumn="0"/>
-            <w:tcW w:w="953" w:type="dxa"/>
-          </w:tcPr>
-          <w:p>
-            <w:pPr>
-              <w:rPr>
-                <w:rFonts w:eastAsiaTheme="majorEastAsia"/>
-                <w:color w:val="374041" w:themeColor="accent6" w:themeShade="80"/>
-                <w:lang w:val="en-AU"/>
-              </w:rPr>
-            </w:pPr>
-            <w:r>
-              <w:rPr>
-                <w:rFonts w:eastAsiaTheme="majorEastAsia"/>
-                <w:color w:val="374041" w:themeColor="accent6" w:themeShade="80"/>
-                <w:lang w:val="en-AU"/>
-              </w:rPr>
-              <w:t>Projects</w:t>
+            <w:tcW w:w="1034" w:type="dxa"/>
+          </w:tcPr>
+          <w:p>
+            <w:pPr>
+              <w:rPr>
+                <w:rFonts w:eastAsiaTheme="majorEastAsia"/>
+                <w:color w:val="374041" w:themeColor="accent6" w:themeShade="80"/>
+                <w:lang w:val="en-AU"/>
+              </w:rPr>
+            </w:pPr>
+            <w:r>
+              <w:rPr>
+                <w:rFonts w:eastAsiaTheme="majorEastAsia"/>
+                <w:color w:val="374041" w:themeColor="accent6" w:themeShade="80"/>
+                <w:lang w:val="en-AU"/>
+              </w:rPr>
+              <w:t>Category</w:t>
             </w:r>
           </w:p>
         </w:tc>
@@ -4226,7 +4226,7 @@
         </w:tc>
         <w:tc>
           <w:tcPr>
-            <w:tcW w:w="2268" w:type="dxa"/>
+            <w:tcW w:w="2267" w:type="dxa"/>
           </w:tcPr>
           <w:p>
             <w:pPr>
@@ -4265,7 +4265,7 @@
         </w:tc>
         <w:tc>
           <w:tcPr>
-            <w:tcW w:w="4196" w:type="dxa"/>
+            <w:tcW w:w="4194" w:type="dxa"/>
           </w:tcPr>
           <w:p>
             <w:pPr>
@@ -4304,7 +4304,7 @@
         </w:tc>
         <w:tc>
           <w:tcPr>
-            <w:tcW w:w="1947" w:type="dxa"/>
+            <w:tcW w:w="1946" w:type="dxa"/>
           </w:tcPr>
           <w:p>
             <w:pPr>
@@ -4376,7 +4376,7 @@
         <w:tc>
           <w:tcPr>
             <w:cnfStyle w:val="001000000000" w:firstRow="0" w:lastRow="0" w:firstColumn="1" w:lastColumn="0" w:oddVBand="0" w:evenVBand="0" w:oddHBand="0" w:evenHBand="0" w:firstRowFirstColumn="0" w:firstRowLastColumn="0" w:lastRowFirstColumn="0" w:lastRowLastColumn="0"/>
-            <w:tcW w:w="953" w:type="dxa"/>
+            <w:tcW w:w="1034" w:type="dxa"/>
           </w:tcPr>
           <w:p>
             <w:pPr>
@@ -4413,7 +4413,7 @@
         </w:tc>
         <w:tc>
           <w:tcPr>
-            <w:tcW w:w="2268" w:type="dxa"/>
+            <w:tcW w:w="2267" w:type="dxa"/>
           </w:tcPr>
           <w:p>
             <w:pPr>
@@ -4452,7 +4452,7 @@
         </w:tc>
         <w:tc>
           <w:tcPr>
-            <w:tcW w:w="4196" w:type="dxa"/>
+            <w:tcW w:w="4194" w:type="dxa"/>
           </w:tcPr>
           <w:p>
             <w:pPr>
@@ -4491,7 +4491,7 @@
         </w:tc>
         <w:tc>
           <w:tcPr>
-            <w:tcW w:w="1947" w:type="dxa"/>
+            <w:tcW w:w="1946" w:type="dxa"/>
           </w:tcPr>
           <w:p>
             <w:pPr>
@@ -4571,7 +4571,7 @@
         <w:tc>
           <w:tcPr>
             <w:cnfStyle w:val="001000000000" w:firstRow="0" w:lastRow="0" w:firstColumn="1" w:lastColumn="0" w:oddVBand="0" w:evenVBand="0" w:oddHBand="0" w:evenHBand="0" w:firstRowFirstColumn="0" w:firstRowLastColumn="0" w:lastRowFirstColumn="0" w:lastRowLastColumn="0"/>
-            <w:tcW w:w="953" w:type="dxa"/>
+            <w:tcW w:w="1034" w:type="dxa"/>
           </w:tcPr>
           <w:p>
             <w:pPr>
@@ -4608,7 +4608,7 @@
         </w:tc>
         <w:tc>
           <w:tcPr>
-            <w:tcW w:w="2268" w:type="dxa"/>
+            <w:tcW w:w="2267" w:type="dxa"/>
           </w:tcPr>
           <w:p>
             <w:pPr>
@@ -4647,7 +4647,7 @@
         </w:tc>
         <w:tc>
           <w:tcPr>
-            <w:tcW w:w="4196" w:type="dxa"/>
+            <w:tcW w:w="4194" w:type="dxa"/>
           </w:tcPr>
           <w:p>
             <w:pPr>
@@ -4694,7 +4694,7 @@
         </w:tc>
         <w:tc>
           <w:tcPr>
-            <w:tcW w:w="1947" w:type="dxa"/>
+            <w:tcW w:w="1946" w:type="dxa"/>
           </w:tcPr>
           <w:p>
             <w:pPr>
@@ -4751,7 +4751,6 @@
                 <w:lang w:val="en-AU"/>
               </w:rPr>
             </w:pPr>
-            <w:bookmarkStart w:id="0" w:name="_GoBack"/>
             <w:r>
               <w:rPr>
                 <w:rFonts w:eastAsiaTheme="majorEastAsia"/>
@@ -4760,7 +4759,6 @@
               </w:rPr>
               <w:t>N/A</w:t>
             </w:r>
-            <w:bookmarkEnd w:id="0"/>
           </w:p>
         </w:tc>
       </w:tr>
@@ -4768,7 +4766,7 @@
         <w:tc>
           <w:tcPr>
             <w:cnfStyle w:val="001000000000" w:firstRow="0" w:lastRow="0" w:firstColumn="1" w:lastColumn="0" w:oddVBand="0" w:evenVBand="0" w:oddHBand="0" w:evenHBand="0" w:firstRowFirstColumn="0" w:firstRowLastColumn="0" w:lastRowFirstColumn="0" w:lastRowLastColumn="0"/>
-            <w:tcW w:w="953" w:type="dxa"/>
+            <w:tcW w:w="1034" w:type="dxa"/>
           </w:tcPr>
           <w:p>
             <w:pPr>
@@ -4805,7 +4803,7 @@
         </w:tc>
         <w:tc>
           <w:tcPr>
-            <w:tcW w:w="2268" w:type="dxa"/>
+            <w:tcW w:w="2267" w:type="dxa"/>
           </w:tcPr>
           <w:p>
             <w:pPr>
@@ -4844,7 +4842,7 @@
         </w:tc>
         <w:tc>
           <w:tcPr>
-            <w:tcW w:w="4196" w:type="dxa"/>
+            <w:tcW w:w="4194" w:type="dxa"/>
           </w:tcPr>
           <w:p>
             <w:pPr>
@@ -4891,7 +4889,7 @@
         </w:tc>
         <w:tc>
           <w:tcPr>
-            <w:tcW w:w="1947" w:type="dxa"/>
+            <w:tcW w:w="1946" w:type="dxa"/>
           </w:tcPr>
           <w:p>
             <w:pPr>
@@ -4979,7 +4977,7 @@
         <w:tc>
           <w:tcPr>
             <w:cnfStyle w:val="001000000000" w:firstRow="0" w:lastRow="0" w:firstColumn="1" w:lastColumn="0" w:oddVBand="0" w:evenVBand="0" w:oddHBand="0" w:evenHBand="0" w:firstRowFirstColumn="0" w:firstRowLastColumn="0" w:lastRowFirstColumn="0" w:lastRowLastColumn="0"/>
-            <w:tcW w:w="953" w:type="dxa"/>
+            <w:tcW w:w="1034" w:type="dxa"/>
           </w:tcPr>
           <w:p>
             <w:pPr>
@@ -5016,7 +5014,7 @@
         </w:tc>
         <w:tc>
           <w:tcPr>
-            <w:tcW w:w="2268" w:type="dxa"/>
+            <w:tcW w:w="2267" w:type="dxa"/>
           </w:tcPr>
           <w:p>
             <w:pPr>
@@ -5055,7 +5053,7 @@
         </w:tc>
         <w:tc>
           <w:tcPr>
-            <w:tcW w:w="4196" w:type="dxa"/>
+            <w:tcW w:w="4194" w:type="dxa"/>
           </w:tcPr>
           <w:p>
             <w:pPr>
@@ -5110,7 +5108,7 @@
         </w:tc>
         <w:tc>
           <w:tcPr>
-            <w:tcW w:w="1947" w:type="dxa"/>
+            <w:tcW w:w="1946" w:type="dxa"/>
           </w:tcPr>
           <w:p>
             <w:pPr>
@@ -5190,6 +5188,1007 @@
                 <w:lang w:val="en-AU"/>
               </w:rPr>
               <w:t>.</w:t>
+            </w:r>
+          </w:p>
+        </w:tc>
+      </w:tr>
+      <w:tr>
+        <w:tc>
+          <w:tcPr>
+            <w:cnfStyle w:val="001000000000" w:firstRow="0" w:lastRow="0" w:firstColumn="1" w:lastColumn="0" w:oddVBand="0" w:evenVBand="0" w:oddHBand="0" w:evenHBand="0" w:firstRowFirstColumn="0" w:firstRowLastColumn="0" w:lastRowFirstColumn="0" w:lastRowLastColumn="0"/>
+            <w:tcW w:w="1034" w:type="dxa"/>
+          </w:tcPr>
+          <w:p>
+            <w:pPr>
+              <w:rPr>
+                <w:rFonts w:eastAsiaTheme="majorEastAsia"/>
+                <w:color w:val="374041" w:themeColor="accent6" w:themeShade="80"/>
+                <w:lang w:val="en-AU"/>
+              </w:rPr>
+            </w:pPr>
+            <w:r>
+              <w:rPr>
+                <w:rFonts w:eastAsiaTheme="majorEastAsia"/>
+                <w:color w:val="374041" w:themeColor="accent6" w:themeShade="80"/>
+                <w:lang w:val="en-AU"/>
+              </w:rPr>
+              <w:t>Skill</w:t>
+            </w:r>
+          </w:p>
+        </w:tc>
+        <w:tc>
+          <w:tcPr>
+            <w:tcW w:w="950" w:type="dxa"/>
+          </w:tcPr>
+          <w:p>
+            <w:pPr>
+              <w:cnfStyle w:val="000000000000" w:firstRow="0" w:lastRow="0" w:firstColumn="0" w:lastColumn="0" w:oddVBand="0" w:evenVBand="0" w:oddHBand="0" w:evenHBand="0" w:firstRowFirstColumn="0" w:firstRowLastColumn="0" w:lastRowFirstColumn="0" w:lastRowLastColumn="0"/>
+              <w:rPr>
+                <w:rFonts w:eastAsiaTheme="majorEastAsia"/>
+                <w:color w:val="374041" w:themeColor="accent6" w:themeShade="80"/>
+                <w:lang w:val="en-AU"/>
+              </w:rPr>
+            </w:pPr>
+            <w:r>
+              <w:rPr>
+                <w:rFonts w:eastAsiaTheme="majorEastAsia"/>
+                <w:color w:val="374041" w:themeColor="accent6" w:themeShade="80"/>
+                <w:lang w:val="en-AU"/>
+              </w:rPr>
+              <w:t>GET</w:t>
+            </w:r>
+          </w:p>
+        </w:tc>
+        <w:tc>
+          <w:tcPr>
+            <w:tcW w:w="2267" w:type="dxa"/>
+          </w:tcPr>
+          <w:p>
+            <w:pPr>
+              <w:cnfStyle w:val="000000000000" w:firstRow="0" w:lastRow="0" w:firstColumn="0" w:lastColumn="0" w:oddVBand="0" w:evenVBand="0" w:oddHBand="0" w:evenHBand="0" w:firstRowFirstColumn="0" w:firstRowLastColumn="0" w:lastRowFirstColumn="0" w:lastRowLastColumn="0"/>
+              <w:rPr>
+                <w:rFonts w:eastAsiaTheme="majorEastAsia"/>
+                <w:color w:val="374041" w:themeColor="accent6" w:themeShade="80"/>
+                <w:lang w:val="en-AU"/>
+              </w:rPr>
+            </w:pPr>
+            <w:r>
+              <w:rPr>
+                <w:rFonts w:eastAsiaTheme="majorEastAsia"/>
+                <w:color w:val="374041" w:themeColor="accent6" w:themeShade="80"/>
+                <w:lang w:val="en-AU"/>
+              </w:rPr>
+              <w:t>/</w:t>
+            </w:r>
+            <w:r>
+              <w:rPr>
+                <w:rFonts w:eastAsiaTheme="majorEastAsia"/>
+                <w:color w:val="374041" w:themeColor="accent6" w:themeShade="80"/>
+                <w:lang w:val="en-AU"/>
+              </w:rPr>
+              <w:t>skill</w:t>
+            </w:r>
+            <w:r>
+              <w:rPr>
+                <w:rFonts w:eastAsiaTheme="majorEastAsia"/>
+                <w:color w:val="374041" w:themeColor="accent6" w:themeShade="80"/>
+                <w:lang w:val="en-AU"/>
+              </w:rPr>
+              <w:t>/</w:t>
+            </w:r>
+          </w:p>
+        </w:tc>
+        <w:tc>
+          <w:tcPr>
+            <w:tcW w:w="4194" w:type="dxa"/>
+          </w:tcPr>
+          <w:p>
+            <w:pPr>
+              <w:cnfStyle w:val="000000000000" w:firstRow="0" w:lastRow="0" w:firstColumn="0" w:lastColumn="0" w:oddVBand="0" w:evenVBand="0" w:oddHBand="0" w:evenHBand="0" w:firstRowFirstColumn="0" w:firstRowLastColumn="0" w:lastRowFirstColumn="0" w:lastRowLastColumn="0"/>
+              <w:rPr>
+                <w:rFonts w:eastAsiaTheme="majorEastAsia"/>
+                <w:color w:val="374041" w:themeColor="accent6" w:themeShade="80"/>
+                <w:lang w:val="en-AU"/>
+              </w:rPr>
+            </w:pPr>
+            <w:r>
+              <w:rPr>
+                <w:rFonts w:eastAsiaTheme="majorEastAsia"/>
+                <w:color w:val="374041" w:themeColor="accent6" w:themeShade="80"/>
+                <w:lang w:val="en-AU"/>
+              </w:rPr>
+              <w:t xml:space="preserve">Returns all </w:t>
+            </w:r>
+            <w:r>
+              <w:rPr>
+                <w:rFonts w:eastAsiaTheme="majorEastAsia"/>
+                <w:color w:val="374041" w:themeColor="accent6" w:themeShade="80"/>
+                <w:lang w:val="en-AU"/>
+              </w:rPr>
+              <w:t>skills</w:t>
+            </w:r>
+            <w:r>
+              <w:rPr>
+                <w:rFonts w:eastAsiaTheme="majorEastAsia"/>
+                <w:color w:val="374041" w:themeColor="accent6" w:themeShade="80"/>
+                <w:lang w:val="en-AU"/>
+              </w:rPr>
+              <w:t>.</w:t>
+            </w:r>
+          </w:p>
+        </w:tc>
+        <w:tc>
+          <w:tcPr>
+            <w:tcW w:w="1946" w:type="dxa"/>
+          </w:tcPr>
+          <w:p>
+            <w:pPr>
+              <w:cnfStyle w:val="000000000000" w:firstRow="0" w:lastRow="0" w:firstColumn="0" w:lastColumn="0" w:oddVBand="0" w:evenVBand="0" w:oddHBand="0" w:evenHBand="0" w:firstRowFirstColumn="0" w:firstRowLastColumn="0" w:lastRowFirstColumn="0" w:lastRowLastColumn="0"/>
+              <w:rPr>
+                <w:rFonts w:eastAsiaTheme="majorEastAsia"/>
+                <w:color w:val="374041" w:themeColor="accent6" w:themeShade="80"/>
+                <w:lang w:val="en-AU"/>
+              </w:rPr>
+            </w:pPr>
+            <w:r>
+              <w:rPr>
+                <w:rFonts w:eastAsiaTheme="majorEastAsia"/>
+                <w:color w:val="374041" w:themeColor="accent6" w:themeShade="80"/>
+                <w:lang w:val="en-AU"/>
+              </w:rPr>
+              <w:t>N/A</w:t>
+            </w:r>
+          </w:p>
+        </w:tc>
+        <w:tc>
+          <w:tcPr>
+            <w:tcW w:w="1151" w:type="dxa"/>
+          </w:tcPr>
+          <w:p>
+            <w:pPr>
+              <w:cnfStyle w:val="000000000000" w:firstRow="0" w:lastRow="0" w:firstColumn="0" w:lastColumn="0" w:oddVBand="0" w:evenVBand="0" w:oddHBand="0" w:evenHBand="0" w:firstRowFirstColumn="0" w:firstRowLastColumn="0" w:lastRowFirstColumn="0" w:lastRowLastColumn="0"/>
+              <w:rPr>
+                <w:rFonts w:eastAsiaTheme="majorEastAsia"/>
+                <w:color w:val="374041" w:themeColor="accent6" w:themeShade="80"/>
+                <w:lang w:val="en-AU"/>
+              </w:rPr>
+            </w:pPr>
+            <w:r>
+              <w:rPr>
+                <w:rFonts w:eastAsiaTheme="majorEastAsia"/>
+                <w:color w:val="374041" w:themeColor="accent6" w:themeShade="80"/>
+                <w:lang w:val="en-AU"/>
+              </w:rPr>
+              <w:t>200</w:t>
+            </w:r>
+          </w:p>
+        </w:tc>
+        <w:tc>
+          <w:tcPr>
+            <w:tcW w:w="3445" w:type="dxa"/>
+          </w:tcPr>
+          <w:p>
+            <w:pPr>
+              <w:cnfStyle w:val="000000000000" w:firstRow="0" w:lastRow="0" w:firstColumn="0" w:lastColumn="0" w:oddVBand="0" w:evenVBand="0" w:oddHBand="0" w:evenHBand="0" w:firstRowFirstColumn="0" w:firstRowLastColumn="0" w:lastRowFirstColumn="0" w:lastRowLastColumn="0"/>
+              <w:rPr>
+                <w:rFonts w:eastAsiaTheme="majorEastAsia"/>
+                <w:color w:val="374041" w:themeColor="accent6" w:themeShade="80"/>
+                <w:lang w:val="en-AU"/>
+              </w:rPr>
+            </w:pPr>
+            <w:r>
+              <w:rPr>
+                <w:rFonts w:eastAsiaTheme="majorEastAsia"/>
+                <w:color w:val="374041" w:themeColor="accent6" w:themeShade="80"/>
+                <w:lang w:val="en-AU"/>
+              </w:rPr>
+              <w:t>N/A</w:t>
+            </w:r>
+          </w:p>
+        </w:tc>
+      </w:tr>
+      <w:tr>
+        <w:tc>
+          <w:tcPr>
+            <w:cnfStyle w:val="001000000000" w:firstRow="0" w:lastRow="0" w:firstColumn="1" w:lastColumn="0" w:oddVBand="0" w:evenVBand="0" w:oddHBand="0" w:evenHBand="0" w:firstRowFirstColumn="0" w:firstRowLastColumn="0" w:lastRowFirstColumn="0" w:lastRowLastColumn="0"/>
+            <w:tcW w:w="1034" w:type="dxa"/>
+          </w:tcPr>
+          <w:p>
+            <w:pPr>
+              <w:rPr>
+                <w:rFonts w:eastAsiaTheme="majorEastAsia"/>
+                <w:color w:val="374041" w:themeColor="accent6" w:themeShade="80"/>
+                <w:lang w:val="en-AU"/>
+              </w:rPr>
+            </w:pPr>
+          </w:p>
+        </w:tc>
+        <w:tc>
+          <w:tcPr>
+            <w:tcW w:w="950" w:type="dxa"/>
+          </w:tcPr>
+          <w:p>
+            <w:pPr>
+              <w:cnfStyle w:val="000000000000" w:firstRow="0" w:lastRow="0" w:firstColumn="0" w:lastColumn="0" w:oddVBand="0" w:evenVBand="0" w:oddHBand="0" w:evenHBand="0" w:firstRowFirstColumn="0" w:firstRowLastColumn="0" w:lastRowFirstColumn="0" w:lastRowLastColumn="0"/>
+              <w:rPr>
+                <w:rFonts w:eastAsiaTheme="majorEastAsia"/>
+                <w:color w:val="374041" w:themeColor="accent6" w:themeShade="80"/>
+                <w:lang w:val="en-AU"/>
+              </w:rPr>
+            </w:pPr>
+            <w:r>
+              <w:rPr>
+                <w:rFonts w:eastAsiaTheme="majorEastAsia"/>
+                <w:color w:val="374041" w:themeColor="accent6" w:themeShade="80"/>
+                <w:lang w:val="en-AU"/>
+              </w:rPr>
+              <w:t>POST</w:t>
+            </w:r>
+          </w:p>
+        </w:tc>
+        <w:tc>
+          <w:tcPr>
+            <w:tcW w:w="2267" w:type="dxa"/>
+          </w:tcPr>
+          <w:p>
+            <w:pPr>
+              <w:cnfStyle w:val="000000000000" w:firstRow="0" w:lastRow="0" w:firstColumn="0" w:lastColumn="0" w:oddVBand="0" w:evenVBand="0" w:oddHBand="0" w:evenHBand="0" w:firstRowFirstColumn="0" w:firstRowLastColumn="0" w:lastRowFirstColumn="0" w:lastRowLastColumn="0"/>
+              <w:rPr>
+                <w:rFonts w:eastAsiaTheme="majorEastAsia"/>
+                <w:color w:val="374041" w:themeColor="accent6" w:themeShade="80"/>
+                <w:lang w:val="en-AU"/>
+              </w:rPr>
+            </w:pPr>
+            <w:r>
+              <w:rPr>
+                <w:rFonts w:eastAsiaTheme="majorEastAsia"/>
+                <w:color w:val="374041" w:themeColor="accent6" w:themeShade="80"/>
+                <w:lang w:val="en-AU"/>
+              </w:rPr>
+              <w:t>/</w:t>
+            </w:r>
+            <w:r>
+              <w:rPr>
+                <w:rFonts w:eastAsiaTheme="majorEastAsia"/>
+                <w:color w:val="374041" w:themeColor="accent6" w:themeShade="80"/>
+                <w:lang w:val="en-AU"/>
+              </w:rPr>
+              <w:t>skill</w:t>
+            </w:r>
+            <w:r>
+              <w:rPr>
+                <w:rFonts w:eastAsiaTheme="majorEastAsia"/>
+                <w:color w:val="374041" w:themeColor="accent6" w:themeShade="80"/>
+                <w:lang w:val="en-AU"/>
+              </w:rPr>
+              <w:t>/</w:t>
+            </w:r>
+          </w:p>
+        </w:tc>
+        <w:tc>
+          <w:tcPr>
+            <w:tcW w:w="4194" w:type="dxa"/>
+          </w:tcPr>
+          <w:p>
+            <w:pPr>
+              <w:cnfStyle w:val="000000000000" w:firstRow="0" w:lastRow="0" w:firstColumn="0" w:lastColumn="0" w:oddVBand="0" w:evenVBand="0" w:oddHBand="0" w:evenHBand="0" w:firstRowFirstColumn="0" w:firstRowLastColumn="0" w:lastRowFirstColumn="0" w:lastRowLastColumn="0"/>
+              <w:rPr>
+                <w:rFonts w:eastAsiaTheme="majorEastAsia"/>
+                <w:color w:val="374041" w:themeColor="accent6" w:themeShade="80"/>
+                <w:lang w:val="en-AU"/>
+              </w:rPr>
+            </w:pPr>
+            <w:r>
+              <w:rPr>
+                <w:rFonts w:eastAsiaTheme="majorEastAsia"/>
+                <w:color w:val="374041" w:themeColor="accent6" w:themeShade="80"/>
+                <w:lang w:val="en-AU"/>
+              </w:rPr>
+              <w:t xml:space="preserve">Create a new </w:t>
+            </w:r>
+            <w:r>
+              <w:rPr>
+                <w:rFonts w:eastAsiaTheme="majorEastAsia"/>
+                <w:color w:val="374041" w:themeColor="accent6" w:themeShade="80"/>
+                <w:lang w:val="en-AU"/>
+              </w:rPr>
+              <w:t>skill</w:t>
+            </w:r>
+            <w:r>
+              <w:rPr>
+                <w:rFonts w:eastAsiaTheme="majorEastAsia"/>
+                <w:color w:val="374041" w:themeColor="accent6" w:themeShade="80"/>
+                <w:lang w:val="en-AU"/>
+              </w:rPr>
+              <w:t>.</w:t>
+            </w:r>
+          </w:p>
+        </w:tc>
+        <w:tc>
+          <w:tcPr>
+            <w:tcW w:w="1946" w:type="dxa"/>
+          </w:tcPr>
+          <w:p>
+            <w:pPr>
+              <w:cnfStyle w:val="000000000000" w:firstRow="0" w:lastRow="0" w:firstColumn="0" w:lastColumn="0" w:oddVBand="0" w:evenVBand="0" w:oddHBand="0" w:evenHBand="0" w:firstRowFirstColumn="0" w:firstRowLastColumn="0" w:lastRowFirstColumn="0" w:lastRowLastColumn="0"/>
+              <w:rPr>
+                <w:rFonts w:eastAsiaTheme="majorEastAsia"/>
+                <w:color w:val="374041" w:themeColor="accent6" w:themeShade="80"/>
+                <w:lang w:val="en-AU"/>
+              </w:rPr>
+            </w:pPr>
+            <w:r>
+              <w:rPr>
+                <w:rFonts w:eastAsiaTheme="majorEastAsia"/>
+                <w:color w:val="374041" w:themeColor="accent6" w:themeShade="80"/>
+                <w:lang w:val="en-AU"/>
+              </w:rPr>
+              <w:t>Project object.</w:t>
+            </w:r>
+          </w:p>
+        </w:tc>
+        <w:tc>
+          <w:tcPr>
+            <w:tcW w:w="1151" w:type="dxa"/>
+          </w:tcPr>
+          <w:p>
+            <w:pPr>
+              <w:cnfStyle w:val="000000000000" w:firstRow="0" w:lastRow="0" w:firstColumn="0" w:lastColumn="0" w:oddVBand="0" w:evenVBand="0" w:oddHBand="0" w:evenHBand="0" w:firstRowFirstColumn="0" w:firstRowLastColumn="0" w:lastRowFirstColumn="0" w:lastRowLastColumn="0"/>
+              <w:rPr>
+                <w:rFonts w:eastAsiaTheme="majorEastAsia"/>
+                <w:color w:val="374041" w:themeColor="accent6" w:themeShade="80"/>
+                <w:lang w:val="en-AU"/>
+              </w:rPr>
+            </w:pPr>
+            <w:r>
+              <w:rPr>
+                <w:rFonts w:eastAsiaTheme="majorEastAsia"/>
+                <w:color w:val="374041" w:themeColor="accent6" w:themeShade="80"/>
+                <w:lang w:val="en-AU"/>
+              </w:rPr>
+              <w:t>201</w:t>
+            </w:r>
+          </w:p>
+        </w:tc>
+        <w:tc>
+          <w:tcPr>
+            <w:tcW w:w="3445" w:type="dxa"/>
+          </w:tcPr>
+          <w:p>
+            <w:pPr>
+              <w:cnfStyle w:val="000000000000" w:firstRow="0" w:lastRow="0" w:firstColumn="0" w:lastColumn="0" w:oddVBand="0" w:evenVBand="0" w:oddHBand="0" w:evenHBand="0" w:firstRowFirstColumn="0" w:firstRowLastColumn="0" w:lastRowFirstColumn="0" w:lastRowLastColumn="0"/>
+              <w:rPr>
+                <w:rFonts w:eastAsiaTheme="majorEastAsia"/>
+                <w:color w:val="374041" w:themeColor="accent6" w:themeShade="80"/>
+                <w:lang w:val="en-AU"/>
+              </w:rPr>
+            </w:pPr>
+            <w:r>
+              <w:rPr>
+                <w:rFonts w:eastAsiaTheme="majorEastAsia"/>
+                <w:color w:val="374041" w:themeColor="accent6" w:themeShade="80"/>
+                <w:lang w:val="en-AU"/>
+              </w:rPr>
+              <w:t xml:space="preserve">Must be </w:t>
+            </w:r>
+            <w:r>
+              <w:rPr>
+                <w:rFonts w:eastAsiaTheme="majorEastAsia"/>
+                <w:color w:val="374041" w:themeColor="accent6" w:themeShade="80"/>
+                <w:lang w:val="en-AU"/>
+              </w:rPr>
+              <w:t>superuser/admin.</w:t>
+            </w:r>
+          </w:p>
+        </w:tc>
+      </w:tr>
+      <w:tr>
+        <w:tc>
+          <w:tcPr>
+            <w:cnfStyle w:val="001000000000" w:firstRow="0" w:lastRow="0" w:firstColumn="1" w:lastColumn="0" w:oddVBand="0" w:evenVBand="0" w:oddHBand="0" w:evenHBand="0" w:firstRowFirstColumn="0" w:firstRowLastColumn="0" w:lastRowFirstColumn="0" w:lastRowLastColumn="0"/>
+            <w:tcW w:w="1034" w:type="dxa"/>
+          </w:tcPr>
+          <w:p>
+            <w:pPr>
+              <w:rPr>
+                <w:rFonts w:eastAsiaTheme="majorEastAsia"/>
+                <w:color w:val="374041" w:themeColor="accent6" w:themeShade="80"/>
+                <w:lang w:val="en-AU"/>
+              </w:rPr>
+            </w:pPr>
+          </w:p>
+        </w:tc>
+        <w:tc>
+          <w:tcPr>
+            <w:tcW w:w="950" w:type="dxa"/>
+          </w:tcPr>
+          <w:p>
+            <w:pPr>
+              <w:cnfStyle w:val="000000000000" w:firstRow="0" w:lastRow="0" w:firstColumn="0" w:lastColumn="0" w:oddVBand="0" w:evenVBand="0" w:oddHBand="0" w:evenHBand="0" w:firstRowFirstColumn="0" w:firstRowLastColumn="0" w:lastRowFirstColumn="0" w:lastRowLastColumn="0"/>
+              <w:rPr>
+                <w:rFonts w:eastAsiaTheme="majorEastAsia"/>
+                <w:color w:val="374041" w:themeColor="accent6" w:themeShade="80"/>
+                <w:lang w:val="en-AU"/>
+              </w:rPr>
+            </w:pPr>
+            <w:r>
+              <w:rPr>
+                <w:rFonts w:eastAsiaTheme="majorEastAsia"/>
+                <w:color w:val="374041" w:themeColor="accent6" w:themeShade="80"/>
+                <w:lang w:val="en-AU"/>
+              </w:rPr>
+              <w:t>GET</w:t>
+            </w:r>
+          </w:p>
+        </w:tc>
+        <w:tc>
+          <w:tcPr>
+            <w:tcW w:w="2267" w:type="dxa"/>
+          </w:tcPr>
+          <w:p>
+            <w:pPr>
+              <w:cnfStyle w:val="000000000000" w:firstRow="0" w:lastRow="0" w:firstColumn="0" w:lastColumn="0" w:oddVBand="0" w:evenVBand="0" w:oddHBand="0" w:evenHBand="0" w:firstRowFirstColumn="0" w:firstRowLastColumn="0" w:lastRowFirstColumn="0" w:lastRowLastColumn="0"/>
+              <w:rPr>
+                <w:rFonts w:eastAsiaTheme="majorEastAsia"/>
+                <w:color w:val="374041" w:themeColor="accent6" w:themeShade="80"/>
+                <w:lang w:val="en-AU"/>
+              </w:rPr>
+            </w:pPr>
+            <w:r>
+              <w:rPr>
+                <w:rFonts w:eastAsiaTheme="majorEastAsia"/>
+                <w:color w:val="374041" w:themeColor="accent6" w:themeShade="80"/>
+                <w:lang w:val="en-AU"/>
+              </w:rPr>
+              <w:t>/</w:t>
+            </w:r>
+            <w:r>
+              <w:rPr>
+                <w:rFonts w:eastAsiaTheme="majorEastAsia"/>
+                <w:color w:val="374041" w:themeColor="accent6" w:themeShade="80"/>
+                <w:lang w:val="en-AU"/>
+              </w:rPr>
+              <w:t>skill</w:t>
+            </w:r>
+            <w:r>
+              <w:rPr>
+                <w:rFonts w:eastAsiaTheme="majorEastAsia"/>
+                <w:color w:val="374041" w:themeColor="accent6" w:themeShade="80"/>
+                <w:lang w:val="en-AU"/>
+              </w:rPr>
+              <w:t>/1/</w:t>
+            </w:r>
+          </w:p>
+        </w:tc>
+        <w:tc>
+          <w:tcPr>
+            <w:tcW w:w="4194" w:type="dxa"/>
+          </w:tcPr>
+          <w:p>
+            <w:pPr>
+              <w:cnfStyle w:val="000000000000" w:firstRow="0" w:lastRow="0" w:firstColumn="0" w:lastColumn="0" w:oddVBand="0" w:evenVBand="0" w:oddHBand="0" w:evenHBand="0" w:firstRowFirstColumn="0" w:firstRowLastColumn="0" w:lastRowFirstColumn="0" w:lastRowLastColumn="0"/>
+              <w:rPr>
+                <w:rFonts w:eastAsiaTheme="majorEastAsia"/>
+                <w:color w:val="374041" w:themeColor="accent6" w:themeShade="80"/>
+                <w:lang w:val="en-AU"/>
+              </w:rPr>
+            </w:pPr>
+            <w:r>
+              <w:rPr>
+                <w:rFonts w:eastAsiaTheme="majorEastAsia"/>
+                <w:color w:val="374041" w:themeColor="accent6" w:themeShade="80"/>
+                <w:lang w:val="en-AU"/>
+              </w:rPr>
+              <w:t xml:space="preserve">Returns the </w:t>
+            </w:r>
+            <w:r>
+              <w:rPr>
+                <w:rFonts w:eastAsiaTheme="majorEastAsia"/>
+                <w:color w:val="374041" w:themeColor="accent6" w:themeShade="80"/>
+                <w:lang w:val="en-AU"/>
+              </w:rPr>
+              <w:t>skill</w:t>
+            </w:r>
+            <w:r>
+              <w:rPr>
+                <w:rFonts w:eastAsiaTheme="majorEastAsia"/>
+                <w:color w:val="374041" w:themeColor="accent6" w:themeShade="80"/>
+                <w:lang w:val="en-AU"/>
+              </w:rPr>
+              <w:t xml:space="preserve"> </w:t>
+            </w:r>
+            <w:r>
+              <w:rPr>
+                <w:rFonts w:eastAsiaTheme="majorEastAsia"/>
+                <w:color w:val="374041" w:themeColor="accent6" w:themeShade="80"/>
+                <w:lang w:val="en-AU"/>
+              </w:rPr>
+              <w:t>with ID of “1”.</w:t>
+            </w:r>
+          </w:p>
+        </w:tc>
+        <w:tc>
+          <w:tcPr>
+            <w:tcW w:w="1946" w:type="dxa"/>
+          </w:tcPr>
+          <w:p>
+            <w:pPr>
+              <w:cnfStyle w:val="000000000000" w:firstRow="0" w:lastRow="0" w:firstColumn="0" w:lastColumn="0" w:oddVBand="0" w:evenVBand="0" w:oddHBand="0" w:evenHBand="0" w:firstRowFirstColumn="0" w:firstRowLastColumn="0" w:lastRowFirstColumn="0" w:lastRowLastColumn="0"/>
+              <w:rPr>
+                <w:rFonts w:eastAsiaTheme="majorEastAsia"/>
+                <w:color w:val="374041" w:themeColor="accent6" w:themeShade="80"/>
+                <w:lang w:val="en-AU"/>
+              </w:rPr>
+            </w:pPr>
+            <w:r>
+              <w:rPr>
+                <w:rFonts w:eastAsiaTheme="majorEastAsia"/>
+                <w:color w:val="374041" w:themeColor="accent6" w:themeShade="80"/>
+                <w:lang w:val="en-AU"/>
+              </w:rPr>
+              <w:t>N/A</w:t>
+            </w:r>
+          </w:p>
+        </w:tc>
+        <w:tc>
+          <w:tcPr>
+            <w:tcW w:w="1151" w:type="dxa"/>
+          </w:tcPr>
+          <w:p>
+            <w:pPr>
+              <w:cnfStyle w:val="000000000000" w:firstRow="0" w:lastRow="0" w:firstColumn="0" w:lastColumn="0" w:oddVBand="0" w:evenVBand="0" w:oddHBand="0" w:evenHBand="0" w:firstRowFirstColumn="0" w:firstRowLastColumn="0" w:lastRowFirstColumn="0" w:lastRowLastColumn="0"/>
+              <w:rPr>
+                <w:rFonts w:eastAsiaTheme="majorEastAsia"/>
+                <w:color w:val="374041" w:themeColor="accent6" w:themeShade="80"/>
+                <w:lang w:val="en-AU"/>
+              </w:rPr>
+            </w:pPr>
+            <w:r>
+              <w:rPr>
+                <w:rFonts w:eastAsiaTheme="majorEastAsia"/>
+                <w:color w:val="374041" w:themeColor="accent6" w:themeShade="80"/>
+                <w:lang w:val="en-AU"/>
+              </w:rPr>
+              <w:t>200</w:t>
+            </w:r>
+          </w:p>
+        </w:tc>
+        <w:tc>
+          <w:tcPr>
+            <w:tcW w:w="3445" w:type="dxa"/>
+          </w:tcPr>
+          <w:p>
+            <w:pPr>
+              <w:cnfStyle w:val="000000000000" w:firstRow="0" w:lastRow="0" w:firstColumn="0" w:lastColumn="0" w:oddVBand="0" w:evenVBand="0" w:oddHBand="0" w:evenHBand="0" w:firstRowFirstColumn="0" w:firstRowLastColumn="0" w:lastRowFirstColumn="0" w:lastRowLastColumn="0"/>
+              <w:rPr>
+                <w:rFonts w:eastAsiaTheme="majorEastAsia"/>
+                <w:color w:val="374041" w:themeColor="accent6" w:themeShade="80"/>
+                <w:lang w:val="en-AU"/>
+              </w:rPr>
+            </w:pPr>
+            <w:r>
+              <w:rPr>
+                <w:rFonts w:eastAsiaTheme="majorEastAsia"/>
+                <w:color w:val="374041" w:themeColor="accent6" w:themeShade="80"/>
+                <w:lang w:val="en-AU"/>
+              </w:rPr>
+              <w:t>N/A</w:t>
+            </w:r>
+          </w:p>
+        </w:tc>
+      </w:tr>
+      <w:tr>
+        <w:tc>
+          <w:tcPr>
+            <w:cnfStyle w:val="001000000000" w:firstRow="0" w:lastRow="0" w:firstColumn="1" w:lastColumn="0" w:oddVBand="0" w:evenVBand="0" w:oddHBand="0" w:evenHBand="0" w:firstRowFirstColumn="0" w:firstRowLastColumn="0" w:lastRowFirstColumn="0" w:lastRowLastColumn="0"/>
+            <w:tcW w:w="1034" w:type="dxa"/>
+          </w:tcPr>
+          <w:p>
+            <w:pPr>
+              <w:rPr>
+                <w:rFonts w:eastAsiaTheme="majorEastAsia"/>
+                <w:color w:val="374041" w:themeColor="accent6" w:themeShade="80"/>
+                <w:lang w:val="en-AU"/>
+              </w:rPr>
+            </w:pPr>
+          </w:p>
+        </w:tc>
+        <w:tc>
+          <w:tcPr>
+            <w:tcW w:w="950" w:type="dxa"/>
+          </w:tcPr>
+          <w:p>
+            <w:pPr>
+              <w:cnfStyle w:val="000000000000" w:firstRow="0" w:lastRow="0" w:firstColumn="0" w:lastColumn="0" w:oddVBand="0" w:evenVBand="0" w:oddHBand="0" w:evenHBand="0" w:firstRowFirstColumn="0" w:firstRowLastColumn="0" w:lastRowFirstColumn="0" w:lastRowLastColumn="0"/>
+              <w:rPr>
+                <w:rFonts w:eastAsiaTheme="majorEastAsia"/>
+                <w:color w:val="374041" w:themeColor="accent6" w:themeShade="80"/>
+                <w:lang w:val="en-AU"/>
+              </w:rPr>
+            </w:pPr>
+            <w:r>
+              <w:rPr>
+                <w:rFonts w:eastAsiaTheme="majorEastAsia"/>
+                <w:color w:val="374041" w:themeColor="accent6" w:themeShade="80"/>
+                <w:lang w:val="en-AU"/>
+              </w:rPr>
+              <w:t>PUT</w:t>
+            </w:r>
+          </w:p>
+        </w:tc>
+        <w:tc>
+          <w:tcPr>
+            <w:tcW w:w="2267" w:type="dxa"/>
+          </w:tcPr>
+          <w:p>
+            <w:pPr>
+              <w:cnfStyle w:val="000000000000" w:firstRow="0" w:lastRow="0" w:firstColumn="0" w:lastColumn="0" w:oddVBand="0" w:evenVBand="0" w:oddHBand="0" w:evenHBand="0" w:firstRowFirstColumn="0" w:firstRowLastColumn="0" w:lastRowFirstColumn="0" w:lastRowLastColumn="0"/>
+              <w:rPr>
+                <w:rFonts w:eastAsiaTheme="majorEastAsia"/>
+                <w:color w:val="374041" w:themeColor="accent6" w:themeShade="80"/>
+                <w:lang w:val="en-AU"/>
+              </w:rPr>
+            </w:pPr>
+            <w:r>
+              <w:rPr>
+                <w:rFonts w:eastAsiaTheme="majorEastAsia"/>
+                <w:color w:val="374041" w:themeColor="accent6" w:themeShade="80"/>
+                <w:lang w:val="en-AU"/>
+              </w:rPr>
+              <w:t>/</w:t>
+            </w:r>
+            <w:r>
+              <w:rPr>
+                <w:rFonts w:eastAsiaTheme="majorEastAsia"/>
+                <w:color w:val="374041" w:themeColor="accent6" w:themeShade="80"/>
+                <w:lang w:val="en-AU"/>
+              </w:rPr>
+              <w:t>skill</w:t>
+            </w:r>
+            <w:r>
+              <w:rPr>
+                <w:rFonts w:eastAsiaTheme="majorEastAsia"/>
+                <w:color w:val="374041" w:themeColor="accent6" w:themeShade="80"/>
+                <w:lang w:val="en-AU"/>
+              </w:rPr>
+              <w:t>/1/</w:t>
+            </w:r>
+          </w:p>
+        </w:tc>
+        <w:tc>
+          <w:tcPr>
+            <w:tcW w:w="4194" w:type="dxa"/>
+          </w:tcPr>
+          <w:p>
+            <w:pPr>
+              <w:cnfStyle w:val="000000000000" w:firstRow="0" w:lastRow="0" w:firstColumn="0" w:lastColumn="0" w:oddVBand="0" w:evenVBand="0" w:oddHBand="0" w:evenHBand="0" w:firstRowFirstColumn="0" w:firstRowLastColumn="0" w:lastRowFirstColumn="0" w:lastRowLastColumn="0"/>
+              <w:rPr>
+                <w:rFonts w:eastAsiaTheme="majorEastAsia"/>
+                <w:color w:val="374041" w:themeColor="accent6" w:themeShade="80"/>
+                <w:lang w:val="en-AU"/>
+              </w:rPr>
+            </w:pPr>
+            <w:r>
+              <w:rPr>
+                <w:rFonts w:eastAsiaTheme="majorEastAsia"/>
+                <w:color w:val="374041" w:themeColor="accent6" w:themeShade="80"/>
+                <w:lang w:val="en-AU"/>
+              </w:rPr>
+              <w:t xml:space="preserve">Updates the </w:t>
+            </w:r>
+            <w:r>
+              <w:rPr>
+                <w:rFonts w:eastAsiaTheme="majorEastAsia"/>
+                <w:color w:val="374041" w:themeColor="accent6" w:themeShade="80"/>
+                <w:lang w:val="en-AU"/>
+              </w:rPr>
+              <w:t xml:space="preserve">skill </w:t>
+            </w:r>
+            <w:r>
+              <w:rPr>
+                <w:rFonts w:eastAsiaTheme="majorEastAsia"/>
+                <w:color w:val="374041" w:themeColor="accent6" w:themeShade="80"/>
+                <w:lang w:val="en-AU"/>
+              </w:rPr>
+              <w:t>with ID of “1”.</w:t>
+            </w:r>
+          </w:p>
+        </w:tc>
+        <w:tc>
+          <w:tcPr>
+            <w:tcW w:w="1946" w:type="dxa"/>
+          </w:tcPr>
+          <w:p>
+            <w:pPr>
+              <w:cnfStyle w:val="000000000000" w:firstRow="0" w:lastRow="0" w:firstColumn="0" w:lastColumn="0" w:oddVBand="0" w:evenVBand="0" w:oddHBand="0" w:evenHBand="0" w:firstRowFirstColumn="0" w:firstRowLastColumn="0" w:lastRowFirstColumn="0" w:lastRowLastColumn="0"/>
+              <w:rPr>
+                <w:rFonts w:eastAsiaTheme="majorEastAsia"/>
+                <w:color w:val="374041" w:themeColor="accent6" w:themeShade="80"/>
+                <w:lang w:val="en-AU"/>
+              </w:rPr>
+            </w:pPr>
+            <w:r>
+              <w:rPr>
+                <w:rFonts w:eastAsiaTheme="majorEastAsia"/>
+                <w:color w:val="374041" w:themeColor="accent6" w:themeShade="80"/>
+                <w:lang w:val="en-AU"/>
+              </w:rPr>
+              <w:t>Proje</w:t>
+            </w:r>
+            <w:bookmarkStart w:id="0" w:name="_GoBack"/>
+            <w:bookmarkEnd w:id="0"/>
+            <w:r>
+              <w:rPr>
+                <w:rFonts w:eastAsiaTheme="majorEastAsia"/>
+                <w:color w:val="374041" w:themeColor="accent6" w:themeShade="80"/>
+                <w:lang w:val="en-AU"/>
+              </w:rPr>
+              <w:t>ct object.</w:t>
+            </w:r>
+          </w:p>
+        </w:tc>
+        <w:tc>
+          <w:tcPr>
+            <w:tcW w:w="1151" w:type="dxa"/>
+          </w:tcPr>
+          <w:p>
+            <w:pPr>
+              <w:cnfStyle w:val="000000000000" w:firstRow="0" w:lastRow="0" w:firstColumn="0" w:lastColumn="0" w:oddVBand="0" w:evenVBand="0" w:oddHBand="0" w:evenHBand="0" w:firstRowFirstColumn="0" w:firstRowLastColumn="0" w:lastRowFirstColumn="0" w:lastRowLastColumn="0"/>
+              <w:rPr>
+                <w:rFonts w:eastAsiaTheme="majorEastAsia"/>
+                <w:color w:val="374041" w:themeColor="accent6" w:themeShade="80"/>
+                <w:lang w:val="en-AU"/>
+              </w:rPr>
+            </w:pPr>
+            <w:r>
+              <w:rPr>
+                <w:rFonts w:eastAsiaTheme="majorEastAsia"/>
+                <w:color w:val="374041" w:themeColor="accent6" w:themeShade="80"/>
+                <w:lang w:val="en-AU"/>
+              </w:rPr>
+              <w:t>201</w:t>
+            </w:r>
+          </w:p>
+        </w:tc>
+        <w:tc>
+          <w:tcPr>
+            <w:tcW w:w="3445" w:type="dxa"/>
+          </w:tcPr>
+          <w:p>
+            <w:pPr>
+              <w:cnfStyle w:val="000000000000" w:firstRow="0" w:lastRow="0" w:firstColumn="0" w:lastColumn="0" w:oddVBand="0" w:evenVBand="0" w:oddHBand="0" w:evenHBand="0" w:firstRowFirstColumn="0" w:firstRowLastColumn="0" w:lastRowFirstColumn="0" w:lastRowLastColumn="0"/>
+              <w:rPr>
+                <w:rFonts w:eastAsiaTheme="majorEastAsia"/>
+                <w:color w:val="374041" w:themeColor="accent6" w:themeShade="80"/>
+                <w:lang w:val="en-AU"/>
+              </w:rPr>
+            </w:pPr>
+            <w:r>
+              <w:rPr>
+                <w:rFonts w:eastAsiaTheme="majorEastAsia"/>
+                <w:color w:val="374041" w:themeColor="accent6" w:themeShade="80"/>
+                <w:lang w:val="en-AU"/>
+              </w:rPr>
+              <w:t xml:space="preserve">Must be </w:t>
+            </w:r>
+            <w:r>
+              <w:rPr>
+                <w:rFonts w:eastAsiaTheme="majorEastAsia"/>
+                <w:color w:val="374041" w:themeColor="accent6" w:themeShade="80"/>
+                <w:lang w:val="en-AU"/>
+              </w:rPr>
+              <w:t>superuser/admin</w:t>
+            </w:r>
+            <w:r>
+              <w:rPr>
+                <w:rFonts w:eastAsiaTheme="majorEastAsia"/>
+                <w:color w:val="374041" w:themeColor="accent6" w:themeShade="80"/>
+                <w:lang w:val="en-AU"/>
+              </w:rPr>
+              <w:t>.</w:t>
+            </w:r>
+          </w:p>
+        </w:tc>
+      </w:tr>
+      <w:tr>
+        <w:tc>
+          <w:tcPr>
+            <w:cnfStyle w:val="001000000000" w:firstRow="0" w:lastRow="0" w:firstColumn="1" w:lastColumn="0" w:oddVBand="0" w:evenVBand="0" w:oddHBand="0" w:evenHBand="0" w:firstRowFirstColumn="0" w:firstRowLastColumn="0" w:lastRowFirstColumn="0" w:lastRowLastColumn="0"/>
+            <w:tcW w:w="1034" w:type="dxa"/>
+          </w:tcPr>
+          <w:p>
+            <w:pPr>
+              <w:rPr>
+                <w:rFonts w:eastAsiaTheme="majorEastAsia"/>
+                <w:color w:val="374041" w:themeColor="accent6" w:themeShade="80"/>
+                <w:lang w:val="en-AU"/>
+              </w:rPr>
+            </w:pPr>
+          </w:p>
+        </w:tc>
+        <w:tc>
+          <w:tcPr>
+            <w:tcW w:w="950" w:type="dxa"/>
+          </w:tcPr>
+          <w:p>
+            <w:pPr>
+              <w:cnfStyle w:val="000000000000" w:firstRow="0" w:lastRow="0" w:firstColumn="0" w:lastColumn="0" w:oddVBand="0" w:evenVBand="0" w:oddHBand="0" w:evenHBand="0" w:firstRowFirstColumn="0" w:firstRowLastColumn="0" w:lastRowFirstColumn="0" w:lastRowLastColumn="0"/>
+              <w:rPr>
+                <w:rFonts w:eastAsiaTheme="majorEastAsia"/>
+                <w:color w:val="374041" w:themeColor="accent6" w:themeShade="80"/>
+                <w:lang w:val="en-AU"/>
+              </w:rPr>
+            </w:pPr>
+            <w:r>
+              <w:rPr>
+                <w:rFonts w:eastAsiaTheme="majorEastAsia"/>
+                <w:color w:val="374041" w:themeColor="accent6" w:themeShade="80"/>
+                <w:lang w:val="en-AU"/>
+              </w:rPr>
+              <w:t>DELETE</w:t>
+            </w:r>
+          </w:p>
+        </w:tc>
+        <w:tc>
+          <w:tcPr>
+            <w:tcW w:w="2267" w:type="dxa"/>
+          </w:tcPr>
+          <w:p>
+            <w:pPr>
+              <w:cnfStyle w:val="000000000000" w:firstRow="0" w:lastRow="0" w:firstColumn="0" w:lastColumn="0" w:oddVBand="0" w:evenVBand="0" w:oddHBand="0" w:evenHBand="0" w:firstRowFirstColumn="0" w:firstRowLastColumn="0" w:lastRowFirstColumn="0" w:lastRowLastColumn="0"/>
+              <w:rPr>
+                <w:rFonts w:eastAsiaTheme="majorEastAsia"/>
+                <w:color w:val="374041" w:themeColor="accent6" w:themeShade="80"/>
+                <w:lang w:val="en-AU"/>
+              </w:rPr>
+            </w:pPr>
+            <w:r>
+              <w:rPr>
+                <w:rFonts w:eastAsiaTheme="majorEastAsia"/>
+                <w:color w:val="374041" w:themeColor="accent6" w:themeShade="80"/>
+                <w:lang w:val="en-AU"/>
+              </w:rPr>
+              <w:t>/</w:t>
+            </w:r>
+            <w:r>
+              <w:rPr>
+                <w:rFonts w:eastAsiaTheme="majorEastAsia"/>
+                <w:color w:val="374041" w:themeColor="accent6" w:themeShade="80"/>
+                <w:lang w:val="en-AU"/>
+              </w:rPr>
+              <w:t>skill</w:t>
+            </w:r>
+            <w:r>
+              <w:rPr>
+                <w:rFonts w:eastAsiaTheme="majorEastAsia"/>
+                <w:color w:val="374041" w:themeColor="accent6" w:themeShade="80"/>
+                <w:lang w:val="en-AU"/>
+              </w:rPr>
+              <w:t>/1/</w:t>
+            </w:r>
+          </w:p>
+        </w:tc>
+        <w:tc>
+          <w:tcPr>
+            <w:tcW w:w="4194" w:type="dxa"/>
+          </w:tcPr>
+          <w:p>
+            <w:pPr>
+              <w:cnfStyle w:val="000000000000" w:firstRow="0" w:lastRow="0" w:firstColumn="0" w:lastColumn="0" w:oddVBand="0" w:evenVBand="0" w:oddHBand="0" w:evenHBand="0" w:firstRowFirstColumn="0" w:firstRowLastColumn="0" w:lastRowFirstColumn="0" w:lastRowLastColumn="0"/>
+              <w:rPr>
+                <w:rFonts w:eastAsiaTheme="majorEastAsia"/>
+                <w:color w:val="374041" w:themeColor="accent6" w:themeShade="80"/>
+                <w:lang w:val="en-AU"/>
+              </w:rPr>
+            </w:pPr>
+            <w:r>
+              <w:rPr>
+                <w:rFonts w:eastAsiaTheme="majorEastAsia"/>
+                <w:color w:val="374041" w:themeColor="accent6" w:themeShade="80"/>
+                <w:lang w:val="en-AU"/>
+              </w:rPr>
+              <w:t>Deletes</w:t>
+            </w:r>
+            <w:r>
+              <w:rPr>
+                <w:rFonts w:eastAsiaTheme="majorEastAsia"/>
+                <w:color w:val="374041" w:themeColor="accent6" w:themeShade="80"/>
+                <w:lang w:val="en-AU"/>
+              </w:rPr>
+              <w:t xml:space="preserve"> the </w:t>
+            </w:r>
+            <w:r>
+              <w:rPr>
+                <w:rFonts w:eastAsiaTheme="majorEastAsia"/>
+                <w:color w:val="374041" w:themeColor="accent6" w:themeShade="80"/>
+                <w:lang w:val="en-AU"/>
+              </w:rPr>
+              <w:t xml:space="preserve">skill </w:t>
+            </w:r>
+            <w:r>
+              <w:rPr>
+                <w:rFonts w:eastAsiaTheme="majorEastAsia"/>
+                <w:color w:val="374041" w:themeColor="accent6" w:themeShade="80"/>
+                <w:lang w:val="en-AU"/>
+              </w:rPr>
+              <w:t>with ID of “1”.</w:t>
+            </w:r>
+          </w:p>
+        </w:tc>
+        <w:tc>
+          <w:tcPr>
+            <w:tcW w:w="1946" w:type="dxa"/>
+          </w:tcPr>
+          <w:p>
+            <w:pPr>
+              <w:cnfStyle w:val="000000000000" w:firstRow="0" w:lastRow="0" w:firstColumn="0" w:lastColumn="0" w:oddVBand="0" w:evenVBand="0" w:oddHBand="0" w:evenHBand="0" w:firstRowFirstColumn="0" w:firstRowLastColumn="0" w:lastRowFirstColumn="0" w:lastRowLastColumn="0"/>
+              <w:rPr>
+                <w:rFonts w:eastAsiaTheme="majorEastAsia"/>
+                <w:color w:val="374041" w:themeColor="accent6" w:themeShade="80"/>
+                <w:lang w:val="en-AU"/>
+              </w:rPr>
+            </w:pPr>
+            <w:r>
+              <w:rPr>
+                <w:rFonts w:eastAsiaTheme="majorEastAsia"/>
+                <w:color w:val="374041" w:themeColor="accent6" w:themeShade="80"/>
+                <w:lang w:val="en-AU"/>
+              </w:rPr>
+              <w:t>N/A</w:t>
+            </w:r>
+          </w:p>
+        </w:tc>
+        <w:tc>
+          <w:tcPr>
+            <w:tcW w:w="1151" w:type="dxa"/>
+          </w:tcPr>
+          <w:p>
+            <w:pPr>
+              <w:cnfStyle w:val="000000000000" w:firstRow="0" w:lastRow="0" w:firstColumn="0" w:lastColumn="0" w:oddVBand="0" w:evenVBand="0" w:oddHBand="0" w:evenHBand="0" w:firstRowFirstColumn="0" w:firstRowLastColumn="0" w:lastRowFirstColumn="0" w:lastRowLastColumn="0"/>
+              <w:rPr>
+                <w:rFonts w:eastAsiaTheme="majorEastAsia"/>
+                <w:color w:val="374041" w:themeColor="accent6" w:themeShade="80"/>
+                <w:lang w:val="en-AU"/>
+              </w:rPr>
+            </w:pPr>
+            <w:r>
+              <w:rPr>
+                <w:rFonts w:eastAsiaTheme="majorEastAsia"/>
+                <w:color w:val="374041" w:themeColor="accent6" w:themeShade="80"/>
+                <w:lang w:val="en-AU"/>
+              </w:rPr>
+              <w:t>200</w:t>
+            </w:r>
+          </w:p>
+        </w:tc>
+        <w:tc>
+          <w:tcPr>
+            <w:tcW w:w="3445" w:type="dxa"/>
+          </w:tcPr>
+          <w:p>
+            <w:pPr>
+              <w:cnfStyle w:val="000000000000" w:firstRow="0" w:lastRow="0" w:firstColumn="0" w:lastColumn="0" w:oddVBand="0" w:evenVBand="0" w:oddHBand="0" w:evenHBand="0" w:firstRowFirstColumn="0" w:firstRowLastColumn="0" w:lastRowFirstColumn="0" w:lastRowLastColumn="0"/>
+              <w:rPr>
+                <w:rFonts w:eastAsiaTheme="majorEastAsia"/>
+                <w:color w:val="374041" w:themeColor="accent6" w:themeShade="80"/>
+                <w:lang w:val="en-AU"/>
+              </w:rPr>
+            </w:pPr>
+            <w:r>
+              <w:rPr>
+                <w:rFonts w:eastAsiaTheme="majorEastAsia"/>
+                <w:color w:val="374041" w:themeColor="accent6" w:themeShade="80"/>
+                <w:lang w:val="en-AU"/>
+              </w:rPr>
+              <w:t xml:space="preserve">Must be </w:t>
+            </w:r>
+            <w:r>
+              <w:rPr>
+                <w:rFonts w:eastAsiaTheme="majorEastAsia"/>
+                <w:color w:val="374041" w:themeColor="accent6" w:themeShade="80"/>
+                <w:lang w:val="en-AU"/>
+              </w:rPr>
+              <w:t>superuser/admin.</w:t>
             </w:r>
           </w:p>
         </w:tc>
@@ -5264,7 +6263,7 @@
           <v:shape id="_x0000_i1025" type="#_x0000_t75" style="width:686.8pt;height:652pt" o:ole="">
             <v:imagedata r:id="rId19" o:title=""/>
           </v:shape>
-          <o:OLEObject Type="Embed" ProgID="Visio.Drawing.15" ShapeID="_x0000_i1025" DrawAspect="Content" ObjectID="_1662052148" r:id="rId20"/>
+          <o:OLEObject Type="Embed" ProgID="Visio.Drawing.15" ShapeID="_x0000_i1025" DrawAspect="Content" ObjectID="_1662054814" r:id="rId20"/>
         </w:object>
       </w:r>
     </w:p>
@@ -7448,7 +8447,7 @@
 </file>
 
 <file path=customXml/itemProps2.xml><?xml version="1.0" encoding="utf-8"?>
-<ds:datastoreItem xmlns:ds="http://schemas.openxmlformats.org/officeDocument/2006/customXml" ds:itemID="{717745A7-A095-411A-B248-7706687B9A33}">
+<ds:datastoreItem xmlns:ds="http://schemas.openxmlformats.org/officeDocument/2006/customXml" ds:itemID="{E464C269-E091-4AE3-9E19-7015D93E885E}">
   <ds:schemaRefs>
     <ds:schemaRef ds:uri="http://schemas.openxmlformats.org/officeDocument/2006/bibliography"/>
   </ds:schemaRefs>

</xml_diff>

<commit_message>
post and put methods for pledges
</commit_message>
<xml_diff>
--- a/P4 MVP Submission.docx
+++ b/P4 MVP Submission.docx
@@ -16,6 +16,8 @@
         </w:rPr>
       </w:sdtEndPr>
       <w:sdtContent>
+        <w:bookmarkStart w:id="0" w:name="_GoBack" w:displacedByCustomXml="prev"/>
+        <w:bookmarkEnd w:id="0" w:displacedByCustomXml="prev"/>
         <w:p/>
         <w:p>
           <w:pPr>
@@ -5913,17 +5915,7 @@
                 <w:color w:val="374041" w:themeColor="accent6" w:themeShade="80"/>
                 <w:lang w:val="en-AU"/>
               </w:rPr>
-              <w:t>Proje</w:t>
-            </w:r>
-            <w:bookmarkStart w:id="0" w:name="_GoBack"/>
-            <w:bookmarkEnd w:id="0"/>
-            <w:r>
-              <w:rPr>
-                <w:rFonts w:eastAsiaTheme="majorEastAsia"/>
-                <w:color w:val="374041" w:themeColor="accent6" w:themeShade="80"/>
-                <w:lang w:val="en-AU"/>
-              </w:rPr>
-              <w:t>ct object.</w:t>
+              <w:t>Project object.</w:t>
             </w:r>
           </w:p>
         </w:tc>
@@ -6260,14 +6252,13 @@
             <v:path o:extrusionok="f" gradientshapeok="t" o:connecttype="rect"/>
             <o:lock v:ext="edit" aspectratio="t"/>
           </v:shapetype>
-          <v:shape id="_x0000_i1025" type="#_x0000_t75" style="width:686.8pt;height:652pt" o:ole="">
+          <v:shape id="_x0000_i1030" type="#_x0000_t75" style="width:686.8pt;height:652pt" o:ole="">
             <v:imagedata r:id="rId19" o:title=""/>
           </v:shape>
-          <o:OLEObject Type="Embed" ProgID="Visio.Drawing.15" ShapeID="_x0000_i1025" DrawAspect="Content" ObjectID="_1662054814" r:id="rId20"/>
+          <o:OLEObject Type="Embed" ProgID="Visio.Drawing.15" ShapeID="_x0000_i1030" DrawAspect="Content" ObjectID="_1662060089" r:id="rId20"/>
         </w:object>
       </w:r>
     </w:p>
-    <w:p/>
     <w:p>
       <w:pPr>
         <w:rPr>
@@ -6279,7 +6270,7 @@
           <w:headerReference w:type="default" r:id="rId22"/>
           <w:headerReference w:type="first" r:id="rId23"/>
           <w:pgSz w:w="23808" w:h="16840" w:orient="landscape" w:code="8"/>
-          <w:pgMar w:top="720" w:right="851" w:bottom="720" w:left="992" w:header="720" w:footer="720" w:gutter="0"/>
+          <w:pgMar w:top="426" w:right="851" w:bottom="426" w:left="992" w:header="720" w:footer="720" w:gutter="0"/>
           <w:cols w:space="720"/>
           <w:docGrid w:linePitch="360"/>
         </w:sectPr>
@@ -8447,7 +8438,7 @@
 </file>
 
 <file path=customXml/itemProps2.xml><?xml version="1.0" encoding="utf-8"?>
-<ds:datastoreItem xmlns:ds="http://schemas.openxmlformats.org/officeDocument/2006/customXml" ds:itemID="{E464C269-E091-4AE3-9E19-7015D93E885E}">
+<ds:datastoreItem xmlns:ds="http://schemas.openxmlformats.org/officeDocument/2006/customXml" ds:itemID="{74161238-2874-4148-8E61-83E7F0B1F4AE}">
   <ds:schemaRefs>
     <ds:schemaRef ds:uri="http://schemas.openxmlformats.org/officeDocument/2006/bibliography"/>
   </ds:schemaRefs>

</xml_diff>